<commit_message>
Updated test framework to use simple evaluation on the best solution at the very end to negate floating point precision errors
</commit_message>
<xml_diff>
--- a/Report/Report.docx
+++ b/Report/Report.docx
@@ -80,7 +80,7 @@
             </w:rPr>
             <w:fldChar w:fldCharType="separate"/>
           </w:r>
-          <w:hyperlink w:anchor="_Toc36997187" w:history="1">
+          <w:hyperlink w:anchor="_Toc37167482" w:history="1">
             <w:r>
               <w:rPr>
                 <w:rStyle w:val="Hyperlink"/>
@@ -107,7 +107,7 @@
                 <w:noProof/>
                 <w:webHidden/>
               </w:rPr>
-              <w:instrText xml:space="preserve"> PAGEREF _Toc36997187 \h </w:instrText>
+              <w:instrText xml:space="preserve"> PAGEREF _Toc37167482 \h </w:instrText>
             </w:r>
             <w:r>
               <w:rPr>
@@ -150,7 +150,7 @@
               <w:lang w:eastAsia="en-GB"/>
             </w:rPr>
           </w:pPr>
-          <w:hyperlink w:anchor="_Toc36997188" w:history="1">
+          <w:hyperlink w:anchor="_Toc37167483" w:history="1">
             <w:r>
               <w:rPr>
                 <w:rStyle w:val="Hyperlink"/>
@@ -177,7 +177,7 @@
                 <w:noProof/>
                 <w:webHidden/>
               </w:rPr>
-              <w:instrText xml:space="preserve"> PAGEREF _Toc36997188 \h </w:instrText>
+              <w:instrText xml:space="preserve"> PAGEREF _Toc37167483 \h </w:instrText>
             </w:r>
             <w:r>
               <w:rPr>
@@ -220,7 +220,7 @@
               <w:lang w:eastAsia="en-GB"/>
             </w:rPr>
           </w:pPr>
-          <w:hyperlink w:anchor="_Toc36997189" w:history="1">
+          <w:hyperlink w:anchor="_Toc37167484" w:history="1">
             <w:r>
               <w:rPr>
                 <w:rStyle w:val="Hyperlink"/>
@@ -247,7 +247,7 @@
                 <w:noProof/>
                 <w:webHidden/>
               </w:rPr>
-              <w:instrText xml:space="preserve"> PAGEREF _Toc36997189 \h </w:instrText>
+              <w:instrText xml:space="preserve"> PAGEREF _Toc37167484 \h </w:instrText>
             </w:r>
             <w:r>
               <w:rPr>
@@ -290,7 +290,7 @@
               <w:lang w:eastAsia="en-GB"/>
             </w:rPr>
           </w:pPr>
-          <w:hyperlink w:anchor="_Toc36997190" w:history="1">
+          <w:hyperlink w:anchor="_Toc37167485" w:history="1">
             <w:r>
               <w:rPr>
                 <w:rStyle w:val="Hyperlink"/>
@@ -317,7 +317,147 @@
                 <w:noProof/>
                 <w:webHidden/>
               </w:rPr>
-              <w:instrText xml:space="preserve"> PAGEREF _Toc36997190 \h </w:instrText>
+              <w:instrText xml:space="preserve"> PAGEREF _Toc37167485 \h </w:instrText>
+            </w:r>
+            <w:r>
+              <w:rPr>
+                <w:noProof/>
+                <w:webHidden/>
+              </w:rPr>
+            </w:r>
+            <w:r>
+              <w:rPr>
+                <w:noProof/>
+                <w:webHidden/>
+              </w:rPr>
+              <w:fldChar w:fldCharType="separate"/>
+            </w:r>
+            <w:r>
+              <w:rPr>
+                <w:noProof/>
+                <w:webHidden/>
+              </w:rPr>
+              <w:t>4</w:t>
+            </w:r>
+            <w:r>
+              <w:rPr>
+                <w:noProof/>
+                <w:webHidden/>
+              </w:rPr>
+              <w:fldChar w:fldCharType="end"/>
+            </w:r>
+          </w:hyperlink>
+        </w:p>
+        <w:p>
+          <w:pPr>
+            <w:pStyle w:val="TOC2"/>
+            <w:tabs>
+              <w:tab w:val="right" w:leader="dot" w:pos="9016"/>
+            </w:tabs>
+            <w:rPr>
+              <w:rFonts w:eastAsiaTheme="minorEastAsia"/>
+              <w:noProof/>
+              <w:lang w:eastAsia="en-GB"/>
+            </w:rPr>
+          </w:pPr>
+          <w:hyperlink w:anchor="_Toc37167486" w:history="1">
+            <w:r>
+              <w:rPr>
+                <w:rStyle w:val="Hyperlink"/>
+                <w:noProof/>
+              </w:rPr>
+              <w:t>Development Process</w:t>
+            </w:r>
+            <w:r>
+              <w:rPr>
+                <w:noProof/>
+                <w:webHidden/>
+              </w:rPr>
+              <w:tab/>
+            </w:r>
+            <w:r>
+              <w:rPr>
+                <w:noProof/>
+                <w:webHidden/>
+              </w:rPr>
+              <w:fldChar w:fldCharType="begin"/>
+            </w:r>
+            <w:r>
+              <w:rPr>
+                <w:noProof/>
+                <w:webHidden/>
+              </w:rPr>
+              <w:instrText xml:space="preserve"> PAGEREF _Toc37167486 \h </w:instrText>
+            </w:r>
+            <w:r>
+              <w:rPr>
+                <w:noProof/>
+                <w:webHidden/>
+              </w:rPr>
+            </w:r>
+            <w:r>
+              <w:rPr>
+                <w:noProof/>
+                <w:webHidden/>
+              </w:rPr>
+              <w:fldChar w:fldCharType="separate"/>
+            </w:r>
+            <w:r>
+              <w:rPr>
+                <w:noProof/>
+                <w:webHidden/>
+              </w:rPr>
+              <w:t>4</w:t>
+            </w:r>
+            <w:r>
+              <w:rPr>
+                <w:noProof/>
+                <w:webHidden/>
+              </w:rPr>
+              <w:fldChar w:fldCharType="end"/>
+            </w:r>
+          </w:hyperlink>
+        </w:p>
+        <w:p>
+          <w:pPr>
+            <w:pStyle w:val="TOC2"/>
+            <w:tabs>
+              <w:tab w:val="right" w:leader="dot" w:pos="9016"/>
+            </w:tabs>
+            <w:rPr>
+              <w:rFonts w:eastAsiaTheme="minorEastAsia"/>
+              <w:noProof/>
+              <w:lang w:eastAsia="en-GB"/>
+            </w:rPr>
+          </w:pPr>
+          <w:hyperlink w:anchor="_Toc37167487" w:history="1">
+            <w:r>
+              <w:rPr>
+                <w:rStyle w:val="Hyperlink"/>
+                <w:noProof/>
+              </w:rPr>
+              <w:t>Final Version</w:t>
+            </w:r>
+            <w:r>
+              <w:rPr>
+                <w:noProof/>
+                <w:webHidden/>
+              </w:rPr>
+              <w:tab/>
+            </w:r>
+            <w:r>
+              <w:rPr>
+                <w:noProof/>
+                <w:webHidden/>
+              </w:rPr>
+              <w:fldChar w:fldCharType="begin"/>
+            </w:r>
+            <w:r>
+              <w:rPr>
+                <w:noProof/>
+                <w:webHidden/>
+              </w:rPr>
+              <w:instrText xml:space="preserve"> PAGEREF _Toc37167487 \h </w:instrText>
             </w:r>
             <w:r>
               <w:rPr>
@@ -371,19 +511,17 @@
       <w:r>
         <w:br w:type="page"/>
       </w:r>
-      <w:bookmarkStart w:id="0" w:name="_GoBack"/>
-      <w:bookmarkEnd w:id="0"/>
     </w:p>
     <w:p>
       <w:pPr>
         <w:pStyle w:val="Heading1"/>
       </w:pPr>
-      <w:bookmarkStart w:id="1" w:name="_Toc36997187"/>
+      <w:bookmarkStart w:id="0" w:name="_Toc37167482"/>
       <w:r>
         <w:lastRenderedPageBreak/>
         <w:t>Random Initialisation</w:t>
       </w:r>
-      <w:bookmarkEnd w:id="1"/>
+      <w:bookmarkEnd w:id="0"/>
     </w:p>
     <w:p>
       <w:r>
@@ -408,11 +546,9 @@
       <w:r>
         <w:t xml:space="preserve"> based </w:t>
       </w:r>
-      <w:proofErr w:type="gramStart"/>
-      <w:r>
-        <w:t>off of</w:t>
-      </w:r>
-      <w:proofErr w:type="gramEnd"/>
+      <w:r>
+        <w:t>off</w:t>
+      </w:r>
       <w:r>
         <w:t xml:space="preserve"> the </w:t>
       </w:r>
@@ -467,16 +603,13 @@
         <w:t>initialised,</w:t>
       </w:r>
       <w:r>
-        <w:t xml:space="preserve"> it is set to a random permutation by first creating an array of indexes [0-</w:t>
-      </w:r>
-      <w:r>
-        <w:t>PWPInstance.</w:t>
-      </w:r>
-      <w:r>
-        <w:t>iNumberOfLocations</w:t>
-      </w:r>
-      <w:r>
-        <w:t xml:space="preserve">] and then shuffling their order using </w:t>
+        <w:t xml:space="preserve"> it is set to a random permutation by first creating an</w:t>
+      </w:r>
+      <w:r>
+        <w:t xml:space="preserve"> int array of length matching number of locations in the instance, representing the indexes of the different locations, </w:t>
+      </w:r>
+      <w:r>
+        <w:t xml:space="preserve">then shuffling their order using </w:t>
       </w:r>
       <w:r>
         <w:t>Fisher–Yates shuffle</w:t>
@@ -512,6 +645,20 @@
       </w:r>
       <w:r>
         <w:t>.</w:t>
+      </w:r>
+    </w:p>
+    <w:p>
+      <w:r>
+        <w:t>The shortest route, s</w:t>
+      </w:r>
+      <w:r>
+        <w:rPr>
+          <w:vertAlign w:val="subscript"/>
+        </w:rPr>
+        <w:t>1</w:t>
+      </w:r>
+      <w:r>
+        <w:t xml:space="preserve"> is known to be [0,1,2,3,4,5]</w:t>
       </w:r>
     </w:p>
     <w:p>
@@ -719,11 +866,11 @@
       <w:pPr>
         <w:pStyle w:val="Heading1"/>
       </w:pPr>
-      <w:bookmarkStart w:id="2" w:name="_Toc36997188"/>
+      <w:bookmarkStart w:id="1" w:name="_Toc37167483"/>
       <w:r>
         <w:t>Inversion Mutation</w:t>
       </w:r>
-      <w:bookmarkEnd w:id="2"/>
+      <w:bookmarkEnd w:id="1"/>
     </w:p>
     <w:p>
       <w:r>
@@ -775,47 +922,67 @@
     </w:p>
     <w:p>
       <w:r>
-        <w:t xml:space="preserve">I then create a new subarray of the elements from those 2 indexes within the </w:t>
+        <w:t xml:space="preserve">I then set two counters representing the indexes of the locations to swap, </w:t>
       </w:r>
       <w:proofErr w:type="spellStart"/>
       <w:r>
-        <w:t>solutionRepresentation</w:t>
+        <w:t>i</w:t>
       </w:r>
       <w:proofErr w:type="spellEnd"/>
       <w:r>
+        <w:t xml:space="preserve"> initialised to the </w:t>
+      </w:r>
+      <w:proofErr w:type="spellStart"/>
+      <w:r>
+        <w:t>startIndex</w:t>
+      </w:r>
+      <w:proofErr w:type="spellEnd"/>
+      <w:r>
+        <w:t xml:space="preserve"> and j initialised to the </w:t>
+      </w:r>
+      <w:proofErr w:type="spellStart"/>
+      <w:r>
+        <w:t>endIndex</w:t>
+      </w:r>
+      <w:proofErr w:type="spellEnd"/>
+      <w:r>
         <w:t>.</w:t>
       </w:r>
-    </w:p>
-    <w:p>
-      <w:r>
-        <w:t>Next that subarray is reversed u</w:t>
-      </w:r>
-      <w:r>
-        <w:t>tilising a for loop going through half of the subarrays size swapping the element at that offset from the start and that offset from the end.</w:t>
-      </w:r>
-    </w:p>
-    <w:p>
-      <w:r>
-        <w:t>Finally,</w:t>
-      </w:r>
-      <w:r>
-        <w:t xml:space="preserve"> the initial solution is updated by simply setting the values in the range between </w:t>
+      <w:r>
+        <w:br/>
+        <w:t xml:space="preserve">I then have a while loop </w:t>
       </w:r>
       <w:proofErr w:type="spellStart"/>
       <w:r>
-        <w:t>startIndex</w:t>
+        <w:t>repreat</w:t>
       </w:r>
       <w:proofErr w:type="spellEnd"/>
       <w:r>
-        <w:t xml:space="preserve"> and </w:t>
+        <w:t xml:space="preserve"> whilst </w:t>
       </w:r>
       <w:proofErr w:type="spellStart"/>
       <w:r>
-        <w:t>endIndex</w:t>
+        <w:t>i</w:t>
       </w:r>
       <w:proofErr w:type="spellEnd"/>
       <w:r>
-        <w:t xml:space="preserve"> to the newly reversed subarray.</w:t>
+        <w:t xml:space="preserve">&lt;j, swapping the locations at </w:t>
+      </w:r>
+      <w:proofErr w:type="spellStart"/>
+      <w:r>
+        <w:t>i</w:t>
+      </w:r>
+      <w:proofErr w:type="spellEnd"/>
+      <w:r>
+        <w:t xml:space="preserve"> and j then incrementing </w:t>
+      </w:r>
+      <w:proofErr w:type="spellStart"/>
+      <w:r>
+        <w:t>i</w:t>
+      </w:r>
+      <w:proofErr w:type="spellEnd"/>
+      <w:r>
+        <w:t xml:space="preserve"> and decrementing j.</w:t>
       </w:r>
     </w:p>
     <w:p>
@@ -836,10 +1003,7 @@
       </w:r>
       <w:proofErr w:type="gramStart"/>
       <w:r>
-        <w:t>=</w:t>
-      </w:r>
-      <w:r>
-        <w:t>[</w:t>
+        <w:t>=[</w:t>
       </w:r>
       <w:proofErr w:type="gramEnd"/>
       <w:r>
@@ -855,16 +1019,7 @@
         </w:numPr>
       </w:pPr>
       <w:r>
-        <w:t>i1</w:t>
-      </w:r>
-      <w:r>
-        <w:t>=</w:t>
-      </w:r>
-      <w:r>
-        <w:t>4, i2=</w:t>
-      </w:r>
-      <w:r>
-        <w:t>1</w:t>
+        <w:t>i1=4, i2=1</w:t>
       </w:r>
     </w:p>
     <w:p>
@@ -881,13 +1036,7 @@
       </w:r>
       <w:proofErr w:type="spellEnd"/>
       <w:r>
-        <w:t>=</w:t>
-      </w:r>
-      <w:r>
-        <w:t>1</w:t>
-      </w:r>
-      <w:r>
-        <w:t xml:space="preserve">, </w:t>
+        <w:t xml:space="preserve">=1, </w:t>
       </w:r>
       <w:proofErr w:type="spellStart"/>
       <w:r>
@@ -908,19 +1057,14 @@
       </w:pPr>
       <w:proofErr w:type="spellStart"/>
       <w:r>
-        <w:t>subArray</w:t>
+        <w:t>i</w:t>
       </w:r>
       <w:proofErr w:type="spellEnd"/>
-      <w:proofErr w:type="gramStart"/>
-      <w:r>
-        <w:t>=[</w:t>
-      </w:r>
-      <w:proofErr w:type="gramEnd"/>
-      <w:r>
-        <w:t>4,</w:t>
-      </w:r>
-      <w:r>
-        <w:t>1,3,5]</w:t>
+      <w:r>
+        <w:t>=1, j=4</w:t>
+      </w:r>
+      <w:r>
+        <w:t xml:space="preserve"> [ENTER LOOP]</w:t>
       </w:r>
     </w:p>
     <w:p>
@@ -931,21 +1075,28 @@
           <w:numId w:val="4"/>
         </w:numPr>
       </w:pPr>
-      <w:proofErr w:type="spellStart"/>
-      <w:r>
-        <w:t>subArray</w:t>
-      </w:r>
-      <w:proofErr w:type="spellEnd"/>
+      <w:r>
+        <w:t>solution</w:t>
+      </w:r>
       <w:proofErr w:type="gramStart"/>
       <w:r>
         <w:t>=[</w:t>
       </w:r>
       <w:proofErr w:type="gramEnd"/>
       <w:r>
-        <w:t>5,1,3,4</w:t>
-      </w:r>
-      <w:r>
-        <w:t>]</w:t>
+        <w:t>0,</w:t>
+      </w:r>
+      <w:r>
+        <w:t>5</w:t>
+      </w:r>
+      <w:r>
+        <w:t>,1,3,</w:t>
+      </w:r>
+      <w:r>
+        <w:t>4</w:t>
+      </w:r>
+      <w:r>
+        <w:t xml:space="preserve">,2] </w:t>
       </w:r>
     </w:p>
     <w:p>
@@ -958,16 +1109,11 @@
       </w:pPr>
       <w:proofErr w:type="spellStart"/>
       <w:r>
-        <w:t>subArray</w:t>
+        <w:t>i</w:t>
       </w:r>
       <w:proofErr w:type="spellEnd"/>
-      <w:proofErr w:type="gramStart"/>
-      <w:r>
-        <w:t>=[</w:t>
-      </w:r>
-      <w:proofErr w:type="gramEnd"/>
-      <w:r>
-        <w:t>5,3,1,4]</w:t>
+      <w:r>
+        <w:t>=2, j=3 [CONTINUE LOOP]</w:t>
       </w:r>
     </w:p>
     <w:p>
@@ -977,56 +1123,33 @@
           <w:ilvl w:val="0"/>
           <w:numId w:val="4"/>
         </w:numPr>
-      </w:pPr>
-      <w:r>
+        <w:rPr>
+          <w:b/>
+          <w:bCs/>
+        </w:rPr>
+      </w:pPr>
+      <w:r>
+        <w:rPr>
+          <w:b/>
+          <w:bCs/>
+        </w:rPr>
         <w:t>solution</w:t>
       </w:r>
       <w:proofErr w:type="gramStart"/>
       <w:r>
+        <w:rPr>
+          <w:b/>
+          <w:bCs/>
+        </w:rPr>
         <w:t>=[</w:t>
       </w:r>
       <w:proofErr w:type="gramEnd"/>
       <w:r>
-        <w:t>0,</w:t>
-      </w:r>
-      <w:r>
-        <w:t>5,3,1,4,</w:t>
-      </w:r>
-      <w:r>
-        <w:t>2]</w:t>
-      </w:r>
-    </w:p>
-    <w:p>
-      <w:pPr>
-        <w:pStyle w:val="Heading1"/>
-      </w:pPr>
-      <w:bookmarkStart w:id="3" w:name="_Toc36997189"/>
-      <w:r>
-        <w:lastRenderedPageBreak/>
-        <w:t>De</w:t>
-      </w:r>
-      <w:r>
-        <w:t>lta Evaluation for Adjacent Swap</w:t>
-      </w:r>
-      <w:bookmarkEnd w:id="3"/>
-    </w:p>
-    <w:p>
-      <w:r>
-        <w:t>To use delta evaluation for adjacent swap simply get the cost of the solution then subtract the cost of the edges to be changed (before they are changed) then add the cost of those newly changed edges</w:t>
-      </w:r>
-      <w:r>
-        <w:t>; done using the index of the locations that have been swapped as the indexes (i1 and i2) don’t change, the locations inside them do</w:t>
-      </w:r>
-    </w:p>
-    <w:p>
-      <w:r>
-        <w:t>If statements should be used to check</w:t>
-      </w:r>
-      <w:r>
-        <w:t xml:space="preserve"> which edges are being changed</w:t>
-      </w:r>
-      <w:r>
-        <w:t xml:space="preserve">: </w:t>
+        <w:rPr>
+          <w:b/>
+          <w:bCs/>
+        </w:rPr>
+        <w:t>0,5,3,1,4,2]</w:t>
       </w:r>
     </w:p>
     <w:p>
@@ -1037,16 +1160,202 @@
           <w:numId w:val="4"/>
         </w:numPr>
       </w:pPr>
-      <w:r>
-        <w:t>if i1 is the last element: C(i</w:t>
+      <w:proofErr w:type="spellStart"/>
+      <w:r>
+        <w:t>i</w:t>
+      </w:r>
+      <w:proofErr w:type="spellEnd"/>
+      <w:r>
+        <w:t>=3, j=2 [BREAK LOOP]</w:t>
+      </w:r>
+    </w:p>
+    <w:p>
+      <w:pPr>
+        <w:rPr>
+          <w:highlight w:val="yellow"/>
+        </w:rPr>
+      </w:pPr>
+    </w:p>
+    <w:p>
+      <w:pPr>
+        <w:pStyle w:val="Heading1"/>
+      </w:pPr>
+      <w:bookmarkStart w:id="2" w:name="_Toc37167484"/>
+      <w:r>
+        <w:lastRenderedPageBreak/>
+        <w:t>De</w:t>
+      </w:r>
+      <w:r>
+        <w:t>lta Evaluation for Adjacent Swap</w:t>
+      </w:r>
+      <w:bookmarkEnd w:id="2"/>
+    </w:p>
+    <w:p>
+      <w:r>
+        <w:t>To use delta evaluation simply get the</w:t>
+      </w:r>
+      <w:r>
+        <w:t xml:space="preserve"> known</w:t>
+      </w:r>
+      <w:r>
+        <w:t xml:space="preserve"> cost of the solution</w:t>
+      </w:r>
+      <w:r>
+        <w:t xml:space="preserve"> before the application of the heuristic,</w:t>
+      </w:r>
+      <w:r>
+        <w:t xml:space="preserve"> then subtract the cost of the edges to be changed (before they are changed) then add the cost of those newly changed edges</w:t>
+      </w:r>
+      <w:r>
+        <w:t>.</w:t>
+      </w:r>
+    </w:p>
+    <w:tbl>
+      <w:tblPr>
+        <w:tblStyle w:val="TableGrid"/>
+        <w:tblW w:w="0" w:type="auto"/>
+        <w:tblLook w:val="04A0" w:firstRow="1" w:lastRow="0" w:firstColumn="1" w:lastColumn="0" w:noHBand="0" w:noVBand="1"/>
+      </w:tblPr>
+      <w:tblGrid>
+        <w:gridCol w:w="4508"/>
+        <w:gridCol w:w="4508"/>
+      </w:tblGrid>
+      <w:tr>
+        <w:tc>
+          <w:tcPr>
+            <w:tcW w:w="4508" w:type="dxa"/>
+          </w:tcPr>
+          <w:p>
+            <w:pPr>
+              <w:rPr>
+                <w:highlight w:val="yellow"/>
+              </w:rPr>
+            </w:pPr>
+            <w:r>
+              <w:drawing>
+                <wp:inline distT="0" distB="0" distL="0" distR="0" wp14:anchorId="0C18945B" wp14:editId="330C1624">
+                  <wp:extent cx="2711744" cy="2748998"/>
+                  <wp:effectExtent l="0" t="0" r="0" b="0"/>
+                  <wp:docPr id="1" name="Picture 1"/>
+                  <wp:cNvGraphicFramePr>
+                    <a:graphicFrameLocks xmlns:a="http://schemas.openxmlformats.org/drawingml/2006/main" noChangeAspect="1"/>
+                  </wp:cNvGraphicFramePr>
+                  <a:graphic xmlns:a="http://schemas.openxmlformats.org/drawingml/2006/main">
+                    <a:graphicData uri="http://schemas.openxmlformats.org/drawingml/2006/picture">
+                      <pic:pic xmlns:pic="http://schemas.openxmlformats.org/drawingml/2006/picture">
+                        <pic:nvPicPr>
+                          <pic:cNvPr id="1" name=""/>
+                          <pic:cNvPicPr/>
+                        </pic:nvPicPr>
+                        <pic:blipFill>
+                          <a:blip r:embed="rId9"/>
+                          <a:stretch>
+                            <a:fillRect/>
+                          </a:stretch>
+                        </pic:blipFill>
+                        <pic:spPr>
+                          <a:xfrm>
+                            <a:off x="0" y="0"/>
+                            <a:ext cx="2724806" cy="2762240"/>
+                          </a:xfrm>
+                          <a:prstGeom prst="rect">
+                            <a:avLst/>
+                          </a:prstGeom>
+                        </pic:spPr>
+                      </pic:pic>
+                    </a:graphicData>
+                  </a:graphic>
+                </wp:inline>
+              </w:drawing>
+            </w:r>
+          </w:p>
+        </w:tc>
+        <w:tc>
+          <w:tcPr>
+            <w:tcW w:w="4508" w:type="dxa"/>
+          </w:tcPr>
+          <w:p>
+            <w:r>
+              <w:t>Pictured to the left:</w:t>
+            </w:r>
+          </w:p>
+          <w:p>
+            <w:r>
+              <w:t xml:space="preserve">If you </w:t>
+            </w:r>
+            <w:r>
+              <w:t xml:space="preserve">are swapping the first and the last element then you must first remove the cost of i1 to the element before it and i1 to the element after it (home), and the cost of i2 to the element after it and i2 to the element before it (depot). You then </w:t>
+            </w:r>
+            <w:r>
+              <w:t xml:space="preserve">swap ‘i1’ and ‘i2’ </w:t>
+            </w:r>
+            <w:r>
+              <w:t xml:space="preserve">into the same calculations </w:t>
+            </w:r>
+            <w:r>
+              <w:t>and add those new edges back on.</w:t>
+            </w:r>
+          </w:p>
+          <w:p/>
+          <w:p>
+            <w:r>
+              <w:t xml:space="preserve">If you are swapping any other 2 elements simply remove the cost </w:t>
+            </w:r>
+            <w:r>
+              <w:t>o</w:t>
+            </w:r>
+            <w:r>
+              <w:t xml:space="preserve">f i1 and the </w:t>
+            </w:r>
+            <w:proofErr w:type="gramStart"/>
+            <w:r>
+              <w:t xml:space="preserve">element </w:t>
+            </w:r>
+            <w:r>
+              <w:t xml:space="preserve"> before</w:t>
+            </w:r>
+            <w:proofErr w:type="gramEnd"/>
+            <w:r>
+              <w:t xml:space="preserve"> it (checking if it’s the depot) and the cost of i2 and the element after it (checking if it’s the home). Then same as before you swap ‘i1’ and ‘i2’ y</w:t>
+            </w:r>
+            <w:r>
+              <w:t>ou then swap ‘i1’ and ‘i2’ into the same calculations and add those new edges back on.</w:t>
+            </w:r>
+          </w:p>
+          <w:p>
+            <w:pPr>
+              <w:rPr>
+                <w:highlight w:val="yellow"/>
+              </w:rPr>
+            </w:pPr>
+          </w:p>
+        </w:tc>
+      </w:tr>
+    </w:tbl>
+    <w:p>
+      <w:pPr>
+        <w:rPr>
+          <w:highlight w:val="yellow"/>
+        </w:rPr>
+      </w:pPr>
+    </w:p>
+    <w:p>
+      <w:pPr>
+        <w:ind w:left="360"/>
+      </w:pPr>
+      <w:r>
+        <w:t xml:space="preserve">Example swaps with solution </w:t>
+      </w:r>
+      <w:r>
+        <w:t>S=[L</w:t>
       </w:r>
       <w:proofErr w:type="gramStart"/>
       <w:r>
-        <w:t>2,Depot</w:t>
+        <w:t>1,L</w:t>
       </w:r>
       <w:proofErr w:type="gramEnd"/>
       <w:r>
-        <w:t>)+C(i2,i2+1)+C(i1,Home)+C(i1-1,i1)</w:t>
+        <w:t>2,L3,L4,L5,L6]</w:t>
       </w:r>
     </w:p>
     <w:p>
@@ -1058,7 +1367,15 @@
         </w:numPr>
       </w:pPr>
       <w:r>
-        <w:t xml:space="preserve">else </w:t>
+        <w:t>Swap(L</w:t>
+      </w:r>
+      <w:proofErr w:type="gramStart"/>
+      <w:r>
+        <w:t>1,L</w:t>
+      </w:r>
+      <w:proofErr w:type="gramEnd"/>
+      <w:r>
+        <w:t>2)</w:t>
       </w:r>
     </w:p>
     <w:p>
@@ -1070,24 +1387,44 @@
         </w:numPr>
       </w:pPr>
       <w:r>
-        <w:t xml:space="preserve">if </w:t>
-      </w:r>
-      <w:r>
-        <w:t>i1 is</w:t>
-      </w:r>
-      <w:r>
-        <w:t xml:space="preserve"> intermediate C(i1-</w:t>
+        <w:t>f(s</w:t>
+      </w:r>
+      <w:r>
+        <w:rPr>
+          <w:vertAlign w:val="subscript"/>
+        </w:rPr>
+        <w:t>i+</w:t>
       </w:r>
       <w:proofErr w:type="gramStart"/>
       <w:r>
-        <w:t>1,i</w:t>
+        <w:rPr>
+          <w:vertAlign w:val="subscript"/>
+        </w:rPr>
+        <w:t>1</w:t>
+      </w:r>
+      <w:r>
+        <w:t>)=</w:t>
       </w:r>
       <w:proofErr w:type="gramEnd"/>
       <w:r>
-        <w:t>1</w:t>
-      </w:r>
+        <w:t>f(</w:t>
+      </w:r>
+      <w:proofErr w:type="spellStart"/>
+      <w:r>
+        <w:t>s</w:t>
+      </w:r>
+      <w:r>
+        <w:rPr>
+          <w:vertAlign w:val="subscript"/>
+        </w:rPr>
+        <w:t>i</w:t>
+      </w:r>
+      <w:proofErr w:type="spellEnd"/>
       <w:r>
         <w:t>)</w:t>
+      </w:r>
+      <w:r>
+        <w:t>;</w:t>
       </w:r>
     </w:p>
     <w:p>
@@ -1099,18 +1436,33 @@
         </w:numPr>
       </w:pPr>
       <w:r>
-        <w:t>else if i1 is first node C(i</w:t>
+        <w:t>f(</w:t>
+      </w:r>
+      <w:r>
+        <w:rPr>
+          <w:vertAlign w:val="subscript"/>
+        </w:rPr>
+        <w:t>si+1</w:t>
+      </w:r>
+      <w:r>
+        <w:t>)-=C(L</w:t>
       </w:r>
       <w:proofErr w:type="gramStart"/>
       <w:r>
-        <w:t>1,</w:t>
-      </w:r>
-      <w:r>
-        <w:t>Depot</w:t>
+        <w:t>1,Depot</w:t>
       </w:r>
       <w:proofErr w:type="gramEnd"/>
       <w:r>
         <w:t>)</w:t>
+      </w:r>
+      <w:r>
+        <w:t>+</w:t>
+      </w:r>
+      <w:r>
+        <w:t>C(L2,L3)</w:t>
+      </w:r>
+      <w:r>
+        <w:t>;</w:t>
       </w:r>
     </w:p>
     <w:p>
@@ -1122,30 +1474,50 @@
         </w:numPr>
       </w:pPr>
       <w:r>
-        <w:t>if i</w:t>
-      </w:r>
-      <w:r>
-        <w:t>2</w:t>
-      </w:r>
-      <w:r>
-        <w:t xml:space="preserve"> </w:t>
-      </w:r>
-      <w:r>
-        <w:t>is intermediate</w:t>
-      </w:r>
-      <w:r>
-        <w:t xml:space="preserve"> </w:t>
-      </w:r>
-      <w:r>
-        <w:t>C(i</w:t>
+        <w:t>f(</w:t>
+      </w:r>
+      <w:r>
+        <w:rPr>
+          <w:vertAlign w:val="subscript"/>
+        </w:rPr>
+        <w:t>si+</w:t>
       </w:r>
       <w:proofErr w:type="gramStart"/>
       <w:r>
-        <w:t>2,i</w:t>
+        <w:rPr>
+          <w:vertAlign w:val="subscript"/>
+        </w:rPr>
+        <w:t>1</w:t>
+      </w:r>
+      <w:r>
+        <w:t>)+</w:t>
       </w:r>
       <w:proofErr w:type="gramEnd"/>
       <w:r>
-        <w:t>2+1)</w:t>
+        <w:t>=C(L2,Depot)+C(L1,L3)</w:t>
+      </w:r>
+      <w:r>
+        <w:t>;</w:t>
+      </w:r>
+    </w:p>
+    <w:p>
+      <w:pPr>
+        <w:pStyle w:val="ListParagraph"/>
+        <w:numPr>
+          <w:ilvl w:val="0"/>
+          <w:numId w:val="4"/>
+        </w:numPr>
+      </w:pPr>
+      <w:r>
+        <w:t>Swap(L</w:t>
+      </w:r>
+      <w:proofErr w:type="gramStart"/>
+      <w:r>
+        <w:t>3,L</w:t>
+      </w:r>
+      <w:proofErr w:type="gramEnd"/>
+      <w:r>
+        <w:t>4)</w:t>
       </w:r>
     </w:p>
     <w:p>
@@ -1157,15 +1529,102 @@
         </w:numPr>
       </w:pPr>
       <w:r>
-        <w:t>else if i2 is last node C(i</w:t>
+        <w:t>f(s</w:t>
+      </w:r>
+      <w:r>
+        <w:rPr>
+          <w:vertAlign w:val="subscript"/>
+        </w:rPr>
+        <w:t>i+</w:t>
       </w:r>
       <w:proofErr w:type="gramStart"/>
       <w:r>
-        <w:t>2,Home</w:t>
+        <w:rPr>
+          <w:vertAlign w:val="subscript"/>
+        </w:rPr>
+        <w:t>1</w:t>
+      </w:r>
+      <w:r>
+        <w:t>)=</w:t>
       </w:r>
       <w:proofErr w:type="gramEnd"/>
       <w:r>
-        <w:t>)</w:t>
+        <w:t>f(</w:t>
+      </w:r>
+      <w:proofErr w:type="spellStart"/>
+      <w:r>
+        <w:t>s</w:t>
+      </w:r>
+      <w:r>
+        <w:rPr>
+          <w:vertAlign w:val="subscript"/>
+        </w:rPr>
+        <w:t>i</w:t>
+      </w:r>
+      <w:proofErr w:type="spellEnd"/>
+      <w:r>
+        <w:t>);</w:t>
+      </w:r>
+    </w:p>
+    <w:p>
+      <w:pPr>
+        <w:pStyle w:val="ListParagraph"/>
+        <w:numPr>
+          <w:ilvl w:val="1"/>
+          <w:numId w:val="4"/>
+        </w:numPr>
+      </w:pPr>
+      <w:r>
+        <w:t>f(</w:t>
+      </w:r>
+      <w:r>
+        <w:rPr>
+          <w:vertAlign w:val="subscript"/>
+        </w:rPr>
+        <w:t>si+1</w:t>
+      </w:r>
+      <w:r>
+        <w:t>)-=C(L</w:t>
+      </w:r>
+      <w:proofErr w:type="gramStart"/>
+      <w:r>
+        <w:t>2,L</w:t>
+      </w:r>
+      <w:proofErr w:type="gramEnd"/>
+      <w:r>
+        <w:t>3)+C(L4,L5);</w:t>
+      </w:r>
+    </w:p>
+    <w:p>
+      <w:pPr>
+        <w:pStyle w:val="ListParagraph"/>
+        <w:numPr>
+          <w:ilvl w:val="1"/>
+          <w:numId w:val="4"/>
+        </w:numPr>
+      </w:pPr>
+      <w:r>
+        <w:t>f(</w:t>
+      </w:r>
+      <w:r>
+        <w:rPr>
+          <w:vertAlign w:val="subscript"/>
+        </w:rPr>
+        <w:t>si+</w:t>
+      </w:r>
+      <w:proofErr w:type="gramStart"/>
+      <w:r>
+        <w:rPr>
+          <w:vertAlign w:val="subscript"/>
+        </w:rPr>
+        <w:t>1</w:t>
+      </w:r>
+      <w:r>
+        <w:t>)+</w:t>
+      </w:r>
+      <w:proofErr w:type="gramEnd"/>
+      <w:r>
+        <w:t>=C(L2,L4)+C(L3,L5);</w:t>
       </w:r>
     </w:p>
     <w:p>
@@ -1177,46 +1636,15 @@
         </w:numPr>
       </w:pPr>
       <w:r>
-        <w:t>Where i1 = random index and i2 = i1+1%size.</w:t>
-      </w:r>
-    </w:p>
-    <w:p>
-      <w:pPr>
-        <w:ind w:left="360"/>
-      </w:pPr>
-      <w:r>
-        <w:t xml:space="preserve">Example swaps with solution </w:t>
-      </w:r>
-      <w:r>
-        <w:t>S=[L</w:t>
+        <w:t>Swap(L</w:t>
       </w:r>
       <w:proofErr w:type="gramStart"/>
       <w:r>
-        <w:t>1,L</w:t>
+        <w:t>6,L</w:t>
       </w:r>
       <w:proofErr w:type="gramEnd"/>
       <w:r>
-        <w:t>2,L3,L4,L5,L6]</w:t>
-      </w:r>
-    </w:p>
-    <w:p>
-      <w:pPr>
-        <w:pStyle w:val="ListParagraph"/>
-        <w:numPr>
-          <w:ilvl w:val="0"/>
-          <w:numId w:val="4"/>
-        </w:numPr>
-      </w:pPr>
-      <w:r>
-        <w:t>Swap(L</w:t>
-      </w:r>
-      <w:proofErr w:type="gramStart"/>
-      <w:r>
-        <w:t>1,L</w:t>
-      </w:r>
-      <w:proofErr w:type="gramEnd"/>
-      <w:r>
-        <w:t>2)</w:t>
+        <w:t>1)</w:t>
       </w:r>
     </w:p>
     <w:p>
@@ -1262,10 +1690,7 @@
       </w:r>
       <w:proofErr w:type="spellEnd"/>
       <w:r>
-        <w:t>)</w:t>
-      </w:r>
-      <w:r>
-        <w:t>;</w:t>
+        <w:t>);</w:t>
       </w:r>
     </w:p>
     <w:p>
@@ -1286,7 +1711,10 @@
         <w:t>si+1</w:t>
       </w:r>
       <w:r>
-        <w:t>)-=C(L</w:t>
+        <w:t>)-=</w:t>
+      </w:r>
+      <w:r>
+        <w:t>C(L</w:t>
       </w:r>
       <w:proofErr w:type="gramStart"/>
       <w:r>
@@ -1294,16 +1722,7 @@
       </w:r>
       <w:proofErr w:type="gramEnd"/>
       <w:r>
-        <w:t>)</w:t>
-      </w:r>
-      <w:r>
-        <w:t>+</w:t>
-      </w:r>
-      <w:r>
-        <w:t>C(L2,L3)</w:t>
-      </w:r>
-      <w:r>
-        <w:t>;</w:t>
+        <w:t>)+(L1,L2)+(L6,Home)+(L6,L5);</w:t>
       </w:r>
     </w:p>
     <w:p>
@@ -1335,266 +1754,6 @@
       </w:r>
       <w:proofErr w:type="gramEnd"/>
       <w:r>
-        <w:t>=C(L2,Depot)+C(L1,L3)</w:t>
-      </w:r>
-      <w:r>
-        <w:t>;</w:t>
-      </w:r>
-    </w:p>
-    <w:p>
-      <w:pPr>
-        <w:pStyle w:val="ListParagraph"/>
-        <w:numPr>
-          <w:ilvl w:val="0"/>
-          <w:numId w:val="4"/>
-        </w:numPr>
-      </w:pPr>
-      <w:r>
-        <w:t>Swap(L</w:t>
-      </w:r>
-      <w:proofErr w:type="gramStart"/>
-      <w:r>
-        <w:t>3,L</w:t>
-      </w:r>
-      <w:proofErr w:type="gramEnd"/>
-      <w:r>
-        <w:t>4)</w:t>
-      </w:r>
-    </w:p>
-    <w:p>
-      <w:pPr>
-        <w:pStyle w:val="ListParagraph"/>
-        <w:numPr>
-          <w:ilvl w:val="1"/>
-          <w:numId w:val="4"/>
-        </w:numPr>
-      </w:pPr>
-      <w:r>
-        <w:t>f(s</w:t>
-      </w:r>
-      <w:r>
-        <w:rPr>
-          <w:vertAlign w:val="subscript"/>
-        </w:rPr>
-        <w:t>i+</w:t>
-      </w:r>
-      <w:proofErr w:type="gramStart"/>
-      <w:r>
-        <w:rPr>
-          <w:vertAlign w:val="subscript"/>
-        </w:rPr>
-        <w:t>1</w:t>
-      </w:r>
-      <w:r>
-        <w:t>)=</w:t>
-      </w:r>
-      <w:proofErr w:type="gramEnd"/>
-      <w:r>
-        <w:t>f(</w:t>
-      </w:r>
-      <w:proofErr w:type="spellStart"/>
-      <w:r>
-        <w:t>s</w:t>
-      </w:r>
-      <w:r>
-        <w:rPr>
-          <w:vertAlign w:val="subscript"/>
-        </w:rPr>
-        <w:t>i</w:t>
-      </w:r>
-      <w:proofErr w:type="spellEnd"/>
-      <w:r>
-        <w:t>);</w:t>
-      </w:r>
-    </w:p>
-    <w:p>
-      <w:pPr>
-        <w:pStyle w:val="ListParagraph"/>
-        <w:numPr>
-          <w:ilvl w:val="1"/>
-          <w:numId w:val="4"/>
-        </w:numPr>
-      </w:pPr>
-      <w:r>
-        <w:t>f(</w:t>
-      </w:r>
-      <w:r>
-        <w:rPr>
-          <w:vertAlign w:val="subscript"/>
-        </w:rPr>
-        <w:t>si+1</w:t>
-      </w:r>
-      <w:r>
-        <w:t>)-=C(L</w:t>
-      </w:r>
-      <w:proofErr w:type="gramStart"/>
-      <w:r>
-        <w:t>2,L</w:t>
-      </w:r>
-      <w:proofErr w:type="gramEnd"/>
-      <w:r>
-        <w:t>3)+C(L4,L5);</w:t>
-      </w:r>
-    </w:p>
-    <w:p>
-      <w:pPr>
-        <w:pStyle w:val="ListParagraph"/>
-        <w:numPr>
-          <w:ilvl w:val="1"/>
-          <w:numId w:val="4"/>
-        </w:numPr>
-      </w:pPr>
-      <w:r>
-        <w:t>f(</w:t>
-      </w:r>
-      <w:r>
-        <w:rPr>
-          <w:vertAlign w:val="subscript"/>
-        </w:rPr>
-        <w:t>si+</w:t>
-      </w:r>
-      <w:proofErr w:type="gramStart"/>
-      <w:r>
-        <w:rPr>
-          <w:vertAlign w:val="subscript"/>
-        </w:rPr>
-        <w:t>1</w:t>
-      </w:r>
-      <w:r>
-        <w:t>)+</w:t>
-      </w:r>
-      <w:proofErr w:type="gramEnd"/>
-      <w:r>
-        <w:t>=C(L2,L4)+C(L3,L5);</w:t>
-      </w:r>
-    </w:p>
-    <w:p>
-      <w:pPr>
-        <w:pStyle w:val="ListParagraph"/>
-        <w:numPr>
-          <w:ilvl w:val="0"/>
-          <w:numId w:val="4"/>
-        </w:numPr>
-      </w:pPr>
-      <w:r>
-        <w:t>Swap(L</w:t>
-      </w:r>
-      <w:proofErr w:type="gramStart"/>
-      <w:r>
-        <w:t>6,L</w:t>
-      </w:r>
-      <w:proofErr w:type="gramEnd"/>
-      <w:r>
-        <w:t>1)</w:t>
-      </w:r>
-    </w:p>
-    <w:p>
-      <w:pPr>
-        <w:pStyle w:val="ListParagraph"/>
-        <w:numPr>
-          <w:ilvl w:val="1"/>
-          <w:numId w:val="4"/>
-        </w:numPr>
-      </w:pPr>
-      <w:r>
-        <w:t>f(s</w:t>
-      </w:r>
-      <w:r>
-        <w:rPr>
-          <w:vertAlign w:val="subscript"/>
-        </w:rPr>
-        <w:t>i+</w:t>
-      </w:r>
-      <w:proofErr w:type="gramStart"/>
-      <w:r>
-        <w:rPr>
-          <w:vertAlign w:val="subscript"/>
-        </w:rPr>
-        <w:t>1</w:t>
-      </w:r>
-      <w:r>
-        <w:t>)=</w:t>
-      </w:r>
-      <w:proofErr w:type="gramEnd"/>
-      <w:r>
-        <w:t>f(</w:t>
-      </w:r>
-      <w:proofErr w:type="spellStart"/>
-      <w:r>
-        <w:t>s</w:t>
-      </w:r>
-      <w:r>
-        <w:rPr>
-          <w:vertAlign w:val="subscript"/>
-        </w:rPr>
-        <w:t>i</w:t>
-      </w:r>
-      <w:proofErr w:type="spellEnd"/>
-      <w:r>
-        <w:t>);</w:t>
-      </w:r>
-    </w:p>
-    <w:p>
-      <w:pPr>
-        <w:pStyle w:val="ListParagraph"/>
-        <w:numPr>
-          <w:ilvl w:val="1"/>
-          <w:numId w:val="4"/>
-        </w:numPr>
-      </w:pPr>
-      <w:r>
-        <w:t>f(</w:t>
-      </w:r>
-      <w:r>
-        <w:rPr>
-          <w:vertAlign w:val="subscript"/>
-        </w:rPr>
-        <w:t>si+1</w:t>
-      </w:r>
-      <w:r>
-        <w:t>)-=</w:t>
-      </w:r>
-      <w:r>
-        <w:t>C(L</w:t>
-      </w:r>
-      <w:proofErr w:type="gramStart"/>
-      <w:r>
-        <w:t>1,Depot</w:t>
-      </w:r>
-      <w:proofErr w:type="gramEnd"/>
-      <w:r>
-        <w:t>)+(L1,L2)+(L6,Home)+(L6,L5);</w:t>
-      </w:r>
-    </w:p>
-    <w:p>
-      <w:pPr>
-        <w:pStyle w:val="ListParagraph"/>
-        <w:numPr>
-          <w:ilvl w:val="1"/>
-          <w:numId w:val="4"/>
-        </w:numPr>
-      </w:pPr>
-      <w:r>
-        <w:t>f(</w:t>
-      </w:r>
-      <w:r>
-        <w:rPr>
-          <w:vertAlign w:val="subscript"/>
-        </w:rPr>
-        <w:t>si+</w:t>
-      </w:r>
-      <w:proofErr w:type="gramStart"/>
-      <w:r>
-        <w:rPr>
-          <w:vertAlign w:val="subscript"/>
-        </w:rPr>
-        <w:t>1</w:t>
-      </w:r>
-      <w:r>
-        <w:t>)+</w:t>
-      </w:r>
-      <w:proofErr w:type="gramEnd"/>
-      <w:r>
         <w:t>=C(L6,Depot)+(L6,L2)+(L1,Home)+(L1,L5);</w:t>
       </w:r>
     </w:p>
@@ -1608,84 +1767,276 @@
       <w:pPr>
         <w:pStyle w:val="Heading1"/>
       </w:pPr>
-      <w:bookmarkStart w:id="4" w:name="_Toc36997190"/>
+      <w:bookmarkStart w:id="3" w:name="_Toc37167485"/>
       <w:r>
         <w:lastRenderedPageBreak/>
         <w:t>My Hyper-Heuristic</w:t>
       </w:r>
+      <w:bookmarkEnd w:id="3"/>
+    </w:p>
+    <w:p>
+      <w:pPr>
+        <w:pStyle w:val="Heading2"/>
+      </w:pPr>
+      <w:bookmarkStart w:id="4" w:name="_Toc37167486"/>
+      <w:r>
+        <w:t>Development Process</w:t>
+      </w:r>
       <w:bookmarkEnd w:id="4"/>
     </w:p>
     <w:p>
       <w:r>
+        <w:t>I initially chose to pair Roulette Wheel Selection with Simulated Annealing believing the 2 would synergise well with one another due to them both encouraging exploration at the start and exploitation at the end; RWS adjusting to give better performing heuristics a greater chance at running and SA ‘cooling’ down over time, accepting less worsening moves.</w:t>
+      </w:r>
+    </w:p>
+    <w:p>
+      <w:r>
+        <w:t>I then realised that as, over a short period of time, RWS was unlikely to pick a worse solution it was actually working against SA so I switched it to a simpler, accept strictly improving moves only approach and saw the performance improve.</w:t>
+      </w:r>
+    </w:p>
+    <w:p>
+      <w:r>
+        <w:t>Due to the limitations of RWS I opted to create my own memory-based approach.</w:t>
+      </w:r>
+      <w:r>
+        <w:br/>
+        <w:t xml:space="preserve">The initial version would create a separate memory buffer for each heuristic, recording the scores from the last n times that heuristic was run then using those cumulative scores as the probability for picking each heuristic. </w:t>
+      </w:r>
+      <w:r>
+        <w:br/>
+        <w:t>This performed better than RWS but I realised it could be further improved as a heuristic could theoretically be used in an area of the search domain where it isn’t well suited and be given poor scores so it is unlikely to be picked again even if the hyper</w:t>
+      </w:r>
+      <w:r>
+        <w:t>-</w:t>
+      </w:r>
+      <w:r>
+        <w:t>heuristic has now moved to an area of the search domain well suited for that heuristic.</w:t>
+      </w:r>
+      <w:r>
+        <w:br/>
+        <w:t xml:space="preserve">In order to combat that I made a new version which has a single memory buffer storing </w:t>
+      </w:r>
+      <w:r>
+        <w:t xml:space="preserve">pairs for </w:t>
+      </w:r>
+      <w:r>
+        <w:t xml:space="preserve">the last n heuristics </w:t>
+      </w:r>
+      <w:r>
+        <w:t xml:space="preserve">applied </w:t>
+      </w:r>
+      <w:r>
+        <w:t>and their resulting percentage</w:t>
+      </w:r>
+      <w:r>
+        <w:t xml:space="preserve"> change. The probability of picking a heuristic is equal to the average percentage change it caused over the last n runs stored; and crucially if a heuristic hasn’t run in the last n runs its probability is set to 1 (meaning it is less likely to  be picked than one which is known to cause an improvement but is more likely to be picked than one which is known not to). This means that all heuristics will be given a second chance if they resulted in a bad score.</w:t>
+      </w:r>
+    </w:p>
+    <w:p>
+      <w:pPr>
+        <w:pStyle w:val="Heading2"/>
+      </w:pPr>
+      <w:bookmarkStart w:id="5" w:name="_Toc37167487"/>
+      <w:r>
+        <w:t>Final Version</w:t>
+      </w:r>
+      <w:bookmarkEnd w:id="5"/>
+    </w:p>
+    <w:p>
+      <w:pPr>
+        <w:rPr>
+          <w:highlight w:val="yellow"/>
+        </w:rPr>
+      </w:pPr>
+      <w:r>
+        <w:rPr>
+          <w:highlight w:val="yellow"/>
+        </w:rPr>
         <w:t>My hyper-heuristic uses Roulette Wheel Selection</w:t>
       </w:r>
       <w:r>
+        <w:rPr>
+          <w:highlight w:val="yellow"/>
+        </w:rPr>
         <w:t xml:space="preserve">, </w:t>
       </w:r>
       <w:r>
+        <w:rPr>
+          <w:highlight w:val="yellow"/>
+        </w:rPr>
         <w:t>Simulated Annealing, considers all the provided low-level heuristics and has a memory size of 4 holding the best, current, candidate and parent solutions.</w:t>
       </w:r>
     </w:p>
     <w:p>
-      <w:r>
+      <w:pPr>
+        <w:rPr>
+          <w:highlight w:val="yellow"/>
+        </w:rPr>
+      </w:pPr>
+      <w:r>
+        <w:rPr>
+          <w:highlight w:val="yellow"/>
+        </w:rPr>
         <w:t>I chose to pair RWS with SA as they synergise well with one another.</w:t>
       </w:r>
       <w:r>
+        <w:rPr>
+          <w:highlight w:val="yellow"/>
+        </w:rPr>
         <w:br/>
         <w:t>At the start all heuristics will have an equal chance to be selected by RWS and SA will accept more non-improving moves, encouraging exploration.</w:t>
       </w:r>
       <w:r>
+        <w:rPr>
+          <w:highlight w:val="yellow"/>
+        </w:rPr>
         <w:br/>
         <w:t>Whilst as time goes on RWS will have adjusted such that the heuristics which are more likely to result in an improvement are more likely to be picked and SA will accept more improving moves, encouraging exploitation.</w:t>
       </w:r>
       <w:r>
+        <w:rPr>
+          <w:highlight w:val="yellow"/>
+        </w:rPr>
         <w:br/>
         <w:t xml:space="preserve">I also opted to consider all low-level heuristics for the same reason; exploring all heuristics at the start then automatically adjusting to be more likely to pick the heuristics that are resulting in improvements being made. </w:t>
       </w:r>
     </w:p>
     <w:p>
-      <w:r>
+      <w:pPr>
+        <w:rPr>
+          <w:highlight w:val="yellow"/>
+        </w:rPr>
+      </w:pPr>
+      <w:r>
+        <w:rPr>
+          <w:highlight w:val="yellow"/>
+        </w:rPr>
         <w:t xml:space="preserve">In the main loop, first Roulette Wheel Selection is used to determine which heuristic </w:t>
       </w:r>
       <w:r>
+        <w:rPr>
+          <w:highlight w:val="yellow"/>
+        </w:rPr>
         <w:t>it is</w:t>
       </w:r>
       <w:r>
-        <w:t xml:space="preserve"> going to apply for this iteration</w:t>
-      </w:r>
-      <w:r>
+        <w:rPr>
+          <w:highlight w:val="yellow"/>
+        </w:rPr>
+        <w:t xml:space="preserve"> going to </w:t>
+      </w:r>
+      <w:r>
+        <w:rPr>
+          <w:highlight w:val="yellow"/>
+        </w:rPr>
+        <w:t xml:space="preserve">be </w:t>
+      </w:r>
+      <w:r>
+        <w:rPr>
+          <w:highlight w:val="yellow"/>
+        </w:rPr>
+        <w:t>appl</w:t>
+      </w:r>
+      <w:r>
+        <w:rPr>
+          <w:highlight w:val="yellow"/>
+        </w:rPr>
+        <w:t>ied</w:t>
+      </w:r>
+      <w:r>
+        <w:rPr>
+          <w:highlight w:val="yellow"/>
+        </w:rPr>
+        <w:t xml:space="preserve"> for this iteration</w:t>
+      </w:r>
+      <w:r>
+        <w:rPr>
+          <w:highlight w:val="yellow"/>
+        </w:rPr>
         <w:t>; that heuristic is then applied to the current solution and stored in the candidate solution.</w:t>
       </w:r>
     </w:p>
     <w:p>
-      <w:r>
-        <w:t>If the candidate solution is a strict improvement on the current solution, then it increments the roulette wheels score for that heuristic, so it is more likely to be picked again and updates the current solution. Then if the candidate is also an improvement on the best solution that is also updated.</w:t>
-      </w:r>
-    </w:p>
-    <w:p>
-      <w:r>
-        <w:t xml:space="preserve">Else we check if the candidate has a longer path than the current, if it does then the roulette wheels score for this heuristic is decremented; done so that a heuristic isn’t punished for resulting in an equal cost solution. Next the Boltzmann probability is applied to determine whether to update the current solution to the worse candidate solution; this encourages more exploration of the search domain helping to prevent getting stuck in a local optima early on (whilst the temperature is still ‘hot’). Finally the temperature is then advanced, setting it to the ratio of </w:t>
+      <w:pPr>
+        <w:rPr>
+          <w:highlight w:val="yellow"/>
+        </w:rPr>
+      </w:pPr>
+      <w:r>
+        <w:rPr>
+          <w:highlight w:val="yellow"/>
+        </w:rPr>
+        <w:t xml:space="preserve">If the candidate solution is a strict improvement on the current solution, then it increments the roulette wheels score for that heuristic, so it is more likely to be picked again and updates the </w:t>
+      </w:r>
+      <w:r>
+        <w:rPr>
+          <w:highlight w:val="yellow"/>
+        </w:rPr>
+        <w:lastRenderedPageBreak/>
+        <w:t>current solution. Then if the candidate is also an improvement on the best solution that is also updated.</w:t>
+      </w:r>
+    </w:p>
+    <w:p>
+      <w:r>
+        <w:rPr>
+          <w:highlight w:val="yellow"/>
+        </w:rPr>
+        <w:t>Else we check if the candidate has a longer path than the current, if it does then the roulette wheels score for this heuristic is decremented; done so that a heuristic isn’t punished for resulting in an equal cost solution. Next the Boltzmann probability is applied to determine whether to update the current solution to the worse candidate solution; this encourages more exploration of the search</w:t>
+      </w:r>
+      <w:r>
+        <w:t xml:space="preserve"> </w:t>
+      </w:r>
+      <w:r>
+        <w:rPr>
+          <w:highlight w:val="yellow"/>
+        </w:rPr>
+        <w:t xml:space="preserve">domain helping to prevent getting stuck in a local optima early on (whilst the temperature is still ‘hot’). Finally the temperature is then advanced, setting it to the ratio of </w:t>
       </w:r>
       <w:proofErr w:type="spellStart"/>
       <w:r>
+        <w:rPr>
+          <w:highlight w:val="yellow"/>
+        </w:rPr>
         <w:t>elapsedTime</w:t>
       </w:r>
       <w:proofErr w:type="spellEnd"/>
       <w:r>
+        <w:rPr>
+          <w:highlight w:val="yellow"/>
+        </w:rPr>
         <w:t xml:space="preserve"> to </w:t>
       </w:r>
       <w:proofErr w:type="spellStart"/>
       <w:r>
+        <w:rPr>
+          <w:highlight w:val="yellow"/>
+        </w:rPr>
         <w:t>timeLimit</w:t>
       </w:r>
       <w:proofErr w:type="spellEnd"/>
       <w:r>
-        <w:t>; meaning the longer the less time left the ‘cooler’ the temperature and thus the less likely the algorithm is to accept a non-improving solution; useful as the less time there is left the more exploitation we want to do as we want to find the best solution we can within the time limit.</w:t>
-      </w:r>
-    </w:p>
-    <w:p/>
+        <w:rPr>
+          <w:highlight w:val="yellow"/>
+        </w:rPr>
+        <w:t>; meaning the less</w:t>
+      </w:r>
+      <w:r>
+        <w:rPr>
+          <w:highlight w:val="yellow"/>
+        </w:rPr>
+        <w:t xml:space="preserve"> run</w:t>
+      </w:r>
+      <w:r>
+        <w:rPr>
+          <w:highlight w:val="yellow"/>
+        </w:rPr>
+        <w:t xml:space="preserve"> time left the ‘cooler’ the temperature and thus the less likely the algorithm is to accept a non-improving solution; useful as the less time there is left the more exploitation we want to do as we want to find the best solution we can within the time limit.</w:t>
+      </w:r>
+      <w:bookmarkStart w:id="6" w:name="_GoBack"/>
+      <w:bookmarkEnd w:id="6"/>
+    </w:p>
     <w:sectPr>
-      <w:headerReference w:type="default" r:id="rId9"/>
+      <w:headerReference w:type="default" r:id="rId10"/>
       <w:pgSz w:w="11906" w:h="16838"/>
       <w:pgMar w:top="1440" w:right="1440" w:bottom="1440" w:left="1440" w:header="708" w:footer="708" w:gutter="0"/>
       <w:cols w:space="708"/>

</xml_diff>

<commit_message>
Redid the section of the report on the hyper heuristic as I've since changed how my hyperheuristic works. Also redid the results for the spreadsheets for the same reasons
</commit_message>
<xml_diff>
--- a/Report/Report.docx
+++ b/Report/Report.docx
@@ -1061,10 +1061,7 @@
       </w:r>
       <w:proofErr w:type="spellEnd"/>
       <w:r>
-        <w:t>=1, j=4</w:t>
-      </w:r>
-      <w:r>
-        <w:t xml:space="preserve"> [ENTER LOOP]</w:t>
+        <w:t>=1, j=4 [ENTER LOOP]</w:t>
       </w:r>
     </w:p>
     <w:p>
@@ -1084,19 +1081,7 @@
       </w:r>
       <w:proofErr w:type="gramEnd"/>
       <w:r>
-        <w:t>0,</w:t>
-      </w:r>
-      <w:r>
-        <w:t>5</w:t>
-      </w:r>
-      <w:r>
-        <w:t>,1,3,</w:t>
-      </w:r>
-      <w:r>
-        <w:t>4</w:t>
-      </w:r>
-      <w:r>
-        <w:t xml:space="preserve">,2] </w:t>
+        <w:t xml:space="preserve">0,5,1,3,4,2] </w:t>
       </w:r>
     </w:p>
     <w:p>
@@ -1232,6 +1217,9 @@
               </w:rPr>
             </w:pPr>
             <w:r>
+              <w:rPr>
+                <w:noProof/>
+              </w:rPr>
               <w:drawing>
                 <wp:inline distT="0" distB="0" distL="0" distR="0" wp14:anchorId="0C18945B" wp14:editId="330C1624">
                   <wp:extent cx="2711744" cy="2748998"/>
@@ -1316,10 +1304,7 @@
             </w:r>
             <w:proofErr w:type="gramEnd"/>
             <w:r>
-              <w:t xml:space="preserve"> it (checking if it’s the depot) and the cost of i2 and the element after it (checking if it’s the home). Then same as before you swap ‘i1’ and ‘i2’ y</w:t>
-            </w:r>
-            <w:r>
-              <w:t>ou then swap ‘i1’ and ‘i2’ into the same calculations and add those new edges back on.</w:t>
+              <w:t xml:space="preserve"> it (checking if it’s the depot) and the cost of i2 and the element after it (checking if it’s the home). Then same as before you swap ‘i1’ and ‘i2’ you then swap ‘i1’ and ‘i2’ into the same calculations and add those new edges back on.</w:t>
             </w:r>
           </w:p>
           <w:p>
@@ -1843,198 +1828,103 @@
       <w:bookmarkEnd w:id="5"/>
     </w:p>
     <w:p>
-      <w:pPr>
-        <w:rPr>
-          <w:highlight w:val="yellow"/>
-        </w:rPr>
-      </w:pPr>
-      <w:r>
-        <w:rPr>
-          <w:highlight w:val="yellow"/>
-        </w:rPr>
-        <w:t>My hyper-heuristic uses Roulette Wheel Selection</w:t>
-      </w:r>
-      <w:r>
-        <w:rPr>
-          <w:highlight w:val="yellow"/>
-        </w:rPr>
-        <w:t xml:space="preserve">, </w:t>
-      </w:r>
-      <w:r>
-        <w:rPr>
-          <w:highlight w:val="yellow"/>
-        </w:rPr>
-        <w:t>Simulated Annealing, considers all the provided low-level heuristics and has a memory size of 4 holding the best, current, candidate and parent solutions.</w:t>
-      </w:r>
-    </w:p>
-    <w:p>
-      <w:pPr>
-        <w:rPr>
-          <w:highlight w:val="yellow"/>
-        </w:rPr>
-      </w:pPr>
-      <w:r>
-        <w:rPr>
-          <w:highlight w:val="yellow"/>
-        </w:rPr>
-        <w:t>I chose to pair RWS with SA as they synergise well with one another.</w:t>
-      </w:r>
-      <w:r>
-        <w:rPr>
-          <w:highlight w:val="yellow"/>
-        </w:rPr>
+      <w:r>
+        <w:t>As detailed above, my hyper-heuristic uses a memory based selection method which is an adaption of roulette wheel selection, instead of incrementing/decrementing the heuristics score if it improved/worsened; it uses the average percentage change caused by the hyper-heuristi</w:t>
+      </w:r>
+      <w:r>
+        <w:t>c</w:t>
+      </w:r>
+      <w:r>
+        <w:t xml:space="preserve"> over n moves , allowing it to make more accurate and informed choices based on the heuristics performance as well as not permanently punishing a heuristic if it performed poorly in the past.</w:t>
+      </w:r>
+    </w:p>
+    <w:p>
+      <w:r>
+        <w:t>M</w:t>
+      </w:r>
+      <w:r>
+        <w:t xml:space="preserve">y selection method works by maintaining a buffer of size n, storing the last n heuristic runs and their resulting percentage change. When selecting a </w:t>
+      </w:r>
+      <w:r>
+        <w:t>heuristic,</w:t>
+      </w:r>
+      <w:r>
+        <w:t xml:space="preserve"> it uses the average score of each heuristic as the probability of picking that heuristic, and if a heuristic isn’t a buffer it is given the default probability of 1. The buffer is an </w:t>
+      </w:r>
+      <w:proofErr w:type="spellStart"/>
+      <w:r>
+        <w:t>ArrayList</w:t>
+      </w:r>
+      <w:proofErr w:type="spellEnd"/>
+      <w:r>
+        <w:t xml:space="preserve"> being used as a queue- when a score has been updated it is added to the </w:t>
+      </w:r>
+      <w:proofErr w:type="spellStart"/>
+      <w:r>
+        <w:t>ArrayList</w:t>
+      </w:r>
+      <w:proofErr w:type="spellEnd"/>
+      <w:r>
+        <w:t xml:space="preserve"> and if it’s size is now greater than n, it pops the element from the back (first in first out).</w:t>
+      </w:r>
+      <w:r>
         <w:br/>
-        <w:t>At the start all heuristics will have an equal chance to be selected by RWS and SA will accept more non-improving moves, encouraging exploration.</w:t>
-      </w:r>
-      <w:r>
-        <w:rPr>
-          <w:highlight w:val="yellow"/>
-        </w:rPr>
+        <w:t>This method allows my hyper-heuristic to adapt to the different search spaces it enters in the domain, being more likely to perform the heuristic that’s performing the best in the given search space but also giving the heuristics that haven’t performed within n moves (presumably due to them having a low score whilst they were on the buffer due to them being used in a search space that they weren’t well suited for) another chance to run as the problem may now have entered a better suited search space for that heuristic.</w:t>
+      </w:r>
+    </w:p>
+    <w:p>
+      <w:r>
+        <w:t xml:space="preserve">After experimentation with a few different acceptance methods I ended up deciding to use the Simple Acceptance of improving only as it resulted in a much better best solution at the end of each </w:t>
+      </w:r>
+      <w:r>
+        <w:lastRenderedPageBreak/>
+        <w:t>run on the larger instances.</w:t>
+      </w:r>
+      <w:r>
         <w:br/>
-        <w:t>Whilst as time goes on RWS will have adjusted such that the heuristics which are more likely to result in an improvement are more likely to be picked and SA will accept more improving moves, encouraging exploitation.</w:t>
-      </w:r>
-      <w:r>
-        <w:rPr>
-          <w:highlight w:val="yellow"/>
-        </w:rPr>
-        <w:br/>
-        <w:t xml:space="preserve">I also opted to consider all low-level heuristics for the same reason; exploring all heuristics at the start then automatically adjusting to be more likely to pick the heuristics that are resulting in improvements being made. </w:t>
-      </w:r>
-    </w:p>
-    <w:p>
-      <w:pPr>
-        <w:rPr>
-          <w:highlight w:val="yellow"/>
-        </w:rPr>
-      </w:pPr>
-      <w:r>
-        <w:rPr>
-          <w:highlight w:val="yellow"/>
-        </w:rPr>
-        <w:t xml:space="preserve">In the main loop, first Roulette Wheel Selection is used to determine which heuristic </w:t>
-      </w:r>
-      <w:r>
-        <w:rPr>
-          <w:highlight w:val="yellow"/>
-        </w:rPr>
-        <w:t>it is</w:t>
-      </w:r>
-      <w:r>
-        <w:rPr>
-          <w:highlight w:val="yellow"/>
-        </w:rPr>
-        <w:t xml:space="preserve"> going to </w:t>
-      </w:r>
-      <w:r>
-        <w:rPr>
-          <w:highlight w:val="yellow"/>
-        </w:rPr>
-        <w:t xml:space="preserve">be </w:t>
-      </w:r>
-      <w:r>
-        <w:rPr>
-          <w:highlight w:val="yellow"/>
-        </w:rPr>
-        <w:t>appl</w:t>
-      </w:r>
-      <w:r>
-        <w:rPr>
-          <w:highlight w:val="yellow"/>
-        </w:rPr>
-        <w:t>ied</w:t>
-      </w:r>
-      <w:r>
-        <w:rPr>
-          <w:highlight w:val="yellow"/>
-        </w:rPr>
-        <w:t xml:space="preserve"> for this iteration</w:t>
-      </w:r>
-      <w:r>
-        <w:rPr>
-          <w:highlight w:val="yellow"/>
-        </w:rPr>
-        <w:t>; that heuristic is then applied to the current solution and stored in the candidate solution.</w:t>
-      </w:r>
-    </w:p>
-    <w:p>
-      <w:pPr>
-        <w:rPr>
-          <w:highlight w:val="yellow"/>
-        </w:rPr>
-      </w:pPr>
-      <w:r>
-        <w:rPr>
-          <w:highlight w:val="yellow"/>
-        </w:rPr>
-        <w:t xml:space="preserve">If the candidate solution is a strict improvement on the current solution, then it increments the roulette wheels score for that heuristic, so it is more likely to be picked again and updates the </w:t>
-      </w:r>
-      <w:r>
-        <w:rPr>
-          <w:highlight w:val="yellow"/>
-        </w:rPr>
-        <w:lastRenderedPageBreak/>
-        <w:t>current solution. Then if the candidate is also an improvement on the best solution that is also updated.</w:t>
-      </w:r>
-    </w:p>
-    <w:p>
-      <w:r>
-        <w:rPr>
-          <w:highlight w:val="yellow"/>
-        </w:rPr>
-        <w:t>Else we check if the candidate has a longer path than the current, if it does then the roulette wheels score for this heuristic is decremented; done so that a heuristic isn’t punished for resulting in an equal cost solution. Next the Boltzmann probability is applied to determine whether to update the current solution to the worse candidate solution; this encourages more exploration of the search</w:t>
-      </w:r>
-      <w:r>
-        <w:t xml:space="preserve"> </w:t>
-      </w:r>
-      <w:r>
-        <w:rPr>
-          <w:highlight w:val="yellow"/>
-        </w:rPr>
-        <w:t xml:space="preserve">domain helping to prevent getting stuck in a local optima early on (whilst the temperature is still ‘hot’). Finally the temperature is then advanced, setting it to the ratio of </w:t>
-      </w:r>
-      <w:proofErr w:type="spellStart"/>
-      <w:r>
-        <w:rPr>
-          <w:highlight w:val="yellow"/>
-        </w:rPr>
-        <w:t>elapsedTime</w:t>
-      </w:r>
-      <w:proofErr w:type="spellEnd"/>
-      <w:r>
-        <w:rPr>
-          <w:highlight w:val="yellow"/>
-        </w:rPr>
-        <w:t xml:space="preserve"> to </w:t>
-      </w:r>
-      <w:proofErr w:type="spellStart"/>
-      <w:r>
-        <w:rPr>
-          <w:highlight w:val="yellow"/>
-        </w:rPr>
-        <w:t>timeLimit</w:t>
-      </w:r>
-      <w:proofErr w:type="spellEnd"/>
-      <w:r>
-        <w:rPr>
-          <w:highlight w:val="yellow"/>
-        </w:rPr>
-        <w:t>; meaning the less</w:t>
-      </w:r>
-      <w:r>
-        <w:rPr>
-          <w:highlight w:val="yellow"/>
-        </w:rPr>
-        <w:t xml:space="preserve"> run</w:t>
-      </w:r>
-      <w:r>
-        <w:rPr>
-          <w:highlight w:val="yellow"/>
-        </w:rPr>
-        <w:t xml:space="preserve"> time left the ‘cooler’ the temperature and thus the less likely the algorithm is to accept a non-improving solution; useful as the less time there is left the more exploitation we want to do as we want to find the best solution we can within the time limit.</w:t>
-      </w:r>
+        <w:t>I believe this is because the time limit for the hyper-heuristic to run in was only 1 minute and thus the simple acceptance firstly ran quicker and so it allowed for more iterations</w:t>
+      </w:r>
+      <w:r>
+        <w:t xml:space="preserve"> of the hyper-heuristic, but secondly in that time it was unlikely to reach a local optima so exploitation was generally more useful than the exploration encouraged by approaches such as simulated annealing. If there was a larger problem with a longer time to run a more complex acceptance strategy may have performed better.</w:t>
+      </w:r>
+    </w:p>
+    <w:p>
+      <w:r>
+        <w:t xml:space="preserve">In the main loop, first my </w:t>
+      </w:r>
+      <w:r>
+        <w:t>memory-based</w:t>
+      </w:r>
+      <w:r>
+        <w:t xml:space="preserve"> selection is r</w:t>
+      </w:r>
+      <w:r>
+        <w:t>u</w:t>
+      </w:r>
+      <w:r>
+        <w:t xml:space="preserve">n to pick the heuristic to run. That heuristic is then applied to the current solution and stored in the candidate solution next my </w:t>
+      </w:r>
+      <w:r>
+        <w:t>memory-based</w:t>
+      </w:r>
+      <w:r>
+        <w:t xml:space="preserve"> selection is updated with the heuristics ID and percentage change from the currents cost to the candidates cost.</w:t>
+      </w:r>
+      <w:r>
+        <w:t xml:space="preserve"> After which I simply check if the candidate is a strict improvement on the current, and if it </w:t>
+      </w:r>
+      <w:r>
+        <w:t>is,</w:t>
+      </w:r>
+      <w:r>
+        <w:t xml:space="preserve"> I accept it by copying the candidate to the current.</w:t>
+      </w:r>
+    </w:p>
+    <w:p>
       <w:bookmarkStart w:id="6" w:name="_GoBack"/>
       <w:bookmarkEnd w:id="6"/>
     </w:p>
+    <w:p/>
     <w:sectPr>
       <w:headerReference w:type="default" r:id="rId10"/>
       <w:pgSz w:w="11906" w:h="16838"/>

</xml_diff>

<commit_message>
Improved section on delta evaluation and added statistical analysis spread sheet
</commit_message>
<xml_diff>
--- a/Report/Report.docx
+++ b/Report/Report.docx
@@ -528,76 +528,28 @@
         <w:t>Firstly,</w:t>
       </w:r>
       <w:r>
-        <w:t xml:space="preserve"> </w:t>
-      </w:r>
-      <w:proofErr w:type="spellStart"/>
-      <w:r>
-        <w:t>PWPInstanceReader</w:t>
-      </w:r>
-      <w:proofErr w:type="spellEnd"/>
-      <w:r>
-        <w:t xml:space="preserve"> creates a </w:t>
-      </w:r>
-      <w:proofErr w:type="spellStart"/>
-      <w:r>
-        <w:t>PWPInstance</w:t>
-      </w:r>
-      <w:proofErr w:type="spellEnd"/>
-      <w:r>
-        <w:t xml:space="preserve"> based </w:t>
+        <w:t xml:space="preserve"> PWPInstanceReader creates a PWPInstance based </w:t>
       </w:r>
       <w:r>
         <w:t>off</w:t>
       </w:r>
       <w:r>
-        <w:t xml:space="preserve"> the </w:t>
-      </w:r>
-      <w:proofErr w:type="spellStart"/>
-      <w:r>
-        <w:t>square.pwp</w:t>
-      </w:r>
-      <w:proofErr w:type="spellEnd"/>
-      <w:r>
-        <w:t xml:space="preserve"> file; storing </w:t>
+        <w:t xml:space="preserve"> the square.pwp file; storing </w:t>
       </w:r>
       <w:r>
         <w:t>relevant</w:t>
       </w:r>
       <w:r>
-        <w:t xml:space="preserve"> information such as an array of locations(</w:t>
-      </w:r>
-      <w:proofErr w:type="spellStart"/>
-      <w:r>
-        <w:t>aoLocations</w:t>
-      </w:r>
-      <w:proofErr w:type="spellEnd"/>
-      <w:r>
-        <w:t>).</w:t>
+        <w:t xml:space="preserve"> information such as an array of locations(aoLocations).</w:t>
       </w:r>
       <w:r>
         <w:br/>
-        <w:t xml:space="preserve">Each </w:t>
-      </w:r>
-      <w:proofErr w:type="spellStart"/>
-      <w:r>
-        <w:t>PWPSolution</w:t>
-      </w:r>
-      <w:proofErr w:type="spellEnd"/>
-      <w:r>
-        <w:t xml:space="preserve"> contains an int array used to store the indexes of these locations in the order they are to be visited.</w:t>
-      </w:r>
-    </w:p>
-    <w:p>
-      <w:r>
-        <w:t xml:space="preserve">When a </w:t>
-      </w:r>
-      <w:proofErr w:type="spellStart"/>
-      <w:r>
-        <w:t>PWPSolution</w:t>
-      </w:r>
-      <w:proofErr w:type="spellEnd"/>
-      <w:r>
-        <w:t xml:space="preserve"> is </w:t>
+        <w:t>Each PWPSolution contains an int array used to store the indexes of these locations in the order they are to be visited.</w:t>
+      </w:r>
+    </w:p>
+    <w:p>
+      <w:r>
+        <w:t xml:space="preserve">When a PWPSolution is </w:t>
       </w:r>
       <w:r>
         <w:t>initialised,</w:t>
@@ -704,7 +656,6 @@
             <w:r>
               <w:t>S</w:t>
             </w:r>
-            <w:proofErr w:type="gramStart"/>
             <w:r>
               <w:rPr>
                 <w:vertAlign w:val="subscript"/>
@@ -712,11 +663,7 @@
               <w:t>0</w:t>
             </w:r>
             <w:r>
-              <w:t>:[</w:t>
-            </w:r>
-            <w:proofErr w:type="gramEnd"/>
-            <w:r>
-              <w:t>4,5,3,1,2,0]</w:t>
+              <w:t>:[4,5,3,1,2,0]</w:t>
             </w:r>
           </w:p>
         </w:tc>
@@ -732,7 +679,6 @@
             <w:r>
               <w:t>S</w:t>
             </w:r>
-            <w:proofErr w:type="gramStart"/>
             <w:r>
               <w:rPr>
                 <w:vertAlign w:val="subscript"/>
@@ -740,11 +686,7 @@
               <w:t>1</w:t>
             </w:r>
             <w:r>
-              <w:t>:[</w:t>
-            </w:r>
-            <w:proofErr w:type="gramEnd"/>
-            <w:r>
-              <w:t>0,1,2,3,4,5]</w:t>
+              <w:t>:[0,1,2,3,4,5]</w:t>
             </w:r>
           </w:p>
         </w:tc>
@@ -889,16 +831,11 @@
         <w:t xml:space="preserve"> followed by using</w:t>
       </w:r>
       <w:r>
-        <w:t xml:space="preserve"> the ternary operator to assign the lowest point as the </w:t>
-      </w:r>
-      <w:proofErr w:type="spellStart"/>
-      <w:r>
-        <w:t>start</w:t>
+        <w:t xml:space="preserve"> the ternary operator to assign the lowest point as the start</w:t>
       </w:r>
       <w:r>
         <w:t>Index</w:t>
       </w:r>
-      <w:proofErr w:type="spellEnd"/>
       <w:r>
         <w:t xml:space="preserve"> a</w:t>
       </w:r>
@@ -906,83 +843,22 @@
         <w:t>n</w:t>
       </w:r>
       <w:r>
-        <w:t xml:space="preserve">d the highest point as the </w:t>
-      </w:r>
-      <w:proofErr w:type="spellStart"/>
-      <w:r>
-        <w:t>end</w:t>
+        <w:t>d the highest point as the end</w:t>
       </w:r>
       <w:r>
         <w:t>Index</w:t>
       </w:r>
-      <w:proofErr w:type="spellEnd"/>
       <w:r>
         <w:t>.</w:t>
       </w:r>
     </w:p>
     <w:p>
       <w:r>
-        <w:t xml:space="preserve">I then set two counters representing the indexes of the locations to swap, </w:t>
-      </w:r>
-      <w:proofErr w:type="spellStart"/>
-      <w:r>
-        <w:t>i</w:t>
-      </w:r>
-      <w:proofErr w:type="spellEnd"/>
-      <w:r>
-        <w:t xml:space="preserve"> initialised to the </w:t>
-      </w:r>
-      <w:proofErr w:type="spellStart"/>
-      <w:r>
-        <w:t>startIndex</w:t>
-      </w:r>
-      <w:proofErr w:type="spellEnd"/>
-      <w:r>
-        <w:t xml:space="preserve"> and j initialised to the </w:t>
-      </w:r>
-      <w:proofErr w:type="spellStart"/>
-      <w:r>
-        <w:t>endIndex</w:t>
-      </w:r>
-      <w:proofErr w:type="spellEnd"/>
-      <w:r>
-        <w:t>.</w:t>
+        <w:t>I then set two counters representing the indexes of the locations to swap, i initialised to the startIndex and j initialised to the endIndex.</w:t>
       </w:r>
       <w:r>
         <w:br/>
-        <w:t xml:space="preserve">I then have a while loop </w:t>
-      </w:r>
-      <w:proofErr w:type="spellStart"/>
-      <w:r>
-        <w:t>repreat</w:t>
-      </w:r>
-      <w:proofErr w:type="spellEnd"/>
-      <w:r>
-        <w:t xml:space="preserve"> whilst </w:t>
-      </w:r>
-      <w:proofErr w:type="spellStart"/>
-      <w:r>
-        <w:t>i</w:t>
-      </w:r>
-      <w:proofErr w:type="spellEnd"/>
-      <w:r>
-        <w:t xml:space="preserve">&lt;j, swapping the locations at </w:t>
-      </w:r>
-      <w:proofErr w:type="spellStart"/>
-      <w:r>
-        <w:t>i</w:t>
-      </w:r>
-      <w:proofErr w:type="spellEnd"/>
-      <w:r>
-        <w:t xml:space="preserve"> and j then incrementing </w:t>
-      </w:r>
-      <w:proofErr w:type="spellStart"/>
-      <w:r>
-        <w:t>i</w:t>
-      </w:r>
-      <w:proofErr w:type="spellEnd"/>
-      <w:r>
-        <w:t xml:space="preserve"> and decrementing j.</w:t>
+        <w:t>I then have a while loop repeat whilst i&lt;j, swapping the locations at i and j then incrementing i and decrementing j.</w:t>
       </w:r>
     </w:p>
     <w:p>
@@ -999,15 +875,7 @@
         </w:numPr>
       </w:pPr>
       <w:r>
-        <w:t>solution</w:t>
-      </w:r>
-      <w:proofErr w:type="gramStart"/>
-      <w:r>
-        <w:t>=[</w:t>
-      </w:r>
-      <w:proofErr w:type="gramEnd"/>
-      <w:r>
-        <w:t>0,4,1,3,5,2]</w:t>
+        <w:t>solution=[0,4,1,3,5,2]</w:t>
       </w:r>
     </w:p>
     <w:p>
@@ -1030,21 +898,8 @@
           <w:numId w:val="4"/>
         </w:numPr>
       </w:pPr>
-      <w:proofErr w:type="spellStart"/>
-      <w:r>
-        <w:t>startIndex</w:t>
-      </w:r>
-      <w:proofErr w:type="spellEnd"/>
-      <w:r>
-        <w:t xml:space="preserve">=1, </w:t>
-      </w:r>
-      <w:proofErr w:type="spellStart"/>
-      <w:r>
-        <w:t>endIndex</w:t>
-      </w:r>
-      <w:proofErr w:type="spellEnd"/>
-      <w:r>
-        <w:t>=4</w:t>
+      <w:r>
+        <w:t>startIndex=1, endIndex=4</w:t>
       </w:r>
     </w:p>
     <w:p>
@@ -1055,13 +910,8 @@
           <w:numId w:val="4"/>
         </w:numPr>
       </w:pPr>
-      <w:proofErr w:type="spellStart"/>
-      <w:r>
-        <w:t>i</w:t>
-      </w:r>
-      <w:proofErr w:type="spellEnd"/>
-      <w:r>
-        <w:t>=1, j=4 [ENTER LOOP]</w:t>
+      <w:r>
+        <w:t>i=1, j=4 [ENTER LOOP]</w:t>
       </w:r>
     </w:p>
     <w:p>
@@ -1073,15 +923,7 @@
         </w:numPr>
       </w:pPr>
       <w:r>
-        <w:t>solution</w:t>
-      </w:r>
-      <w:proofErr w:type="gramStart"/>
-      <w:r>
-        <w:t>=[</w:t>
-      </w:r>
-      <w:proofErr w:type="gramEnd"/>
-      <w:r>
-        <w:t xml:space="preserve">0,5,1,3,4,2] </w:t>
+        <w:t xml:space="preserve">solution=[0,5,1,3,4,2] </w:t>
       </w:r>
     </w:p>
     <w:p>
@@ -1092,13 +934,8 @@
           <w:numId w:val="4"/>
         </w:numPr>
       </w:pPr>
-      <w:proofErr w:type="spellStart"/>
-      <w:r>
-        <w:t>i</w:t>
-      </w:r>
-      <w:proofErr w:type="spellEnd"/>
-      <w:r>
-        <w:t>=2, j=3 [CONTINUE LOOP]</w:t>
+      <w:r>
+        <w:t>i=2, j=3 [CONTINUE LOOP]</w:t>
       </w:r>
     </w:p>
     <w:p>
@@ -1118,23 +955,7 @@
           <w:b/>
           <w:bCs/>
         </w:rPr>
-        <w:t>solution</w:t>
-      </w:r>
-      <w:proofErr w:type="gramStart"/>
-      <w:r>
-        <w:rPr>
-          <w:b/>
-          <w:bCs/>
-        </w:rPr>
-        <w:t>=[</w:t>
-      </w:r>
-      <w:proofErr w:type="gramEnd"/>
-      <w:r>
-        <w:rPr>
-          <w:b/>
-          <w:bCs/>
-        </w:rPr>
-        <w:t>0,5,3,1,4,2]</w:t>
+        <w:t>solution=[0,5,3,1,4,2]</w:t>
       </w:r>
     </w:p>
     <w:p>
@@ -1145,13 +966,8 @@
           <w:numId w:val="4"/>
         </w:numPr>
       </w:pPr>
-      <w:proofErr w:type="spellStart"/>
-      <w:r>
-        <w:t>i</w:t>
-      </w:r>
-      <w:proofErr w:type="spellEnd"/>
-      <w:r>
-        <w:t>=3, j=2 [BREAK LOOP]</w:t>
+      <w:r>
+        <w:t>i=3, j=2 [BREAK LOOP]</w:t>
       </w:r>
     </w:p>
     <w:p>
@@ -1195,6 +1011,171 @@
         <w:t>.</w:t>
       </w:r>
     </w:p>
+    <w:p/>
+    <w:p>
+      <w:r>
+        <w:t>In Delta Evaluation for Adjacent Swap if you are swapping 2 Adjacent nodes (i1 and i2) you are subtracting the distance of the edges that have been removed and adding the distance of the edges they have been replaced with:</w:t>
+      </w:r>
+    </w:p>
+    <w:p>
+      <w:pPr>
+        <w:pStyle w:val="ListParagraph"/>
+        <w:numPr>
+          <w:ilvl w:val="0"/>
+          <w:numId w:val="4"/>
+        </w:numPr>
+      </w:pPr>
+      <w:r>
+        <w:t xml:space="preserve">When i1 and i2 are swapped the distance between i1 and the element before it (i1-1) will be removed and replaced with the distance between the element at i1 – 1 and element at i2. </w:t>
+      </w:r>
+    </w:p>
+    <w:p>
+      <w:pPr>
+        <w:pStyle w:val="ListParagraph"/>
+        <w:numPr>
+          <w:ilvl w:val="1"/>
+          <w:numId w:val="4"/>
+        </w:numPr>
+      </w:pPr>
+      <w:r>
+        <w:t>if i1-1 is less than 0, then it is the DEPOT which is used in the calculations.</w:t>
+      </w:r>
+    </w:p>
+    <w:p>
+      <w:pPr>
+        <w:pStyle w:val="ListParagraph"/>
+        <w:numPr>
+          <w:ilvl w:val="0"/>
+          <w:numId w:val="4"/>
+        </w:numPr>
+      </w:pPr>
+      <w:r>
+        <w:t>When i1 and i2 are swapped the distance between i2 and the element after it (i2+1) will be removed and replaced with  the distance between the element at i2 + 1 and element at  i1</w:t>
+      </w:r>
+    </w:p>
+    <w:p>
+      <w:pPr>
+        <w:pStyle w:val="ListParagraph"/>
+        <w:numPr>
+          <w:ilvl w:val="1"/>
+          <w:numId w:val="4"/>
+        </w:numPr>
+      </w:pPr>
+      <w:r>
+        <w:t>if i2+1 is greater than the size, then it is the HOME</w:t>
+      </w:r>
+      <w:r>
+        <w:t xml:space="preserve"> </w:t>
+      </w:r>
+      <w:r>
+        <w:t>which is used in the calculations.</w:t>
+      </w:r>
+    </w:p>
+    <w:p>
+      <w:pPr>
+        <w:pStyle w:val="ListParagraph"/>
+        <w:numPr>
+          <w:ilvl w:val="0"/>
+          <w:numId w:val="4"/>
+        </w:numPr>
+      </w:pPr>
+      <w:r>
+        <w:t>The distance between i1 and i2 remains the same as i1 to i2 is the same as i2 to i1; so we don’t worry about recalculating that distance.</w:t>
+      </w:r>
+    </w:p>
+    <w:p>
+      <w:pPr>
+        <w:pStyle w:val="ListParagraph"/>
+        <w:numPr>
+          <w:ilvl w:val="0"/>
+          <w:numId w:val="4"/>
+        </w:numPr>
+      </w:pPr>
+      <w:r>
+        <w:t>As no other nodes have been affected by swapping i1 and i2 you don’t need to recalculate any of them either as they haven’t changed and hence neither has their distances.</w:t>
+      </w:r>
+    </w:p>
+    <w:p/>
+    <w:p>
+      <w:r>
+        <w:t>However if you i1 is picked to be the last element, then i2 is calculated to be the first element (i2 = (i1+1)%size).</w:t>
+      </w:r>
+      <w:r>
+        <w:t xml:space="preserve"> </w:t>
+      </w:r>
+      <w:r>
+        <w:t xml:space="preserve">In this case </w:t>
+      </w:r>
+      <w:r>
+        <w:t>you add the cost of the following removed edges and add the cost of the edges which replace them:</w:t>
+      </w:r>
+    </w:p>
+    <w:p>
+      <w:pPr>
+        <w:pStyle w:val="ListParagraph"/>
+        <w:numPr>
+          <w:ilvl w:val="0"/>
+          <w:numId w:val="4"/>
+        </w:numPr>
+      </w:pPr>
+      <w:r>
+        <w:t>The same 4 rules apply as with 2 adjacent nodes but with the small adaption of not needing to check if i1-1 is the DEPOT, as i1 is known to be the last element so it cannot be; and checking if i2+1 is the HOME as i2 is known to be the first element so it cannot be (unless of course there is only 1 location but in which case the problem of finding the shortest route would make no sense).</w:t>
+      </w:r>
+    </w:p>
+    <w:p>
+      <w:pPr>
+        <w:pStyle w:val="ListParagraph"/>
+        <w:numPr>
+          <w:ilvl w:val="0"/>
+          <w:numId w:val="4"/>
+        </w:numPr>
+      </w:pPr>
+      <w:r>
+        <w:t>In addition to those 2 new rules exist as opposed to just swapping 2 adjacent nodes we are swapping the first and the last node so there are the additional costs of what comes after the first node</w:t>
+      </w:r>
+      <w:r>
+        <w:t xml:space="preserve"> (the HOME)</w:t>
+      </w:r>
+      <w:r>
+        <w:t xml:space="preserve"> and what comes before the second node</w:t>
+      </w:r>
+      <w:r>
+        <w:t xml:space="preserve"> (the DEPOT)</w:t>
+      </w:r>
+      <w:r>
+        <w:t>.</w:t>
+      </w:r>
+    </w:p>
+    <w:p>
+      <w:pPr>
+        <w:pStyle w:val="ListParagraph"/>
+        <w:numPr>
+          <w:ilvl w:val="1"/>
+          <w:numId w:val="4"/>
+        </w:numPr>
+      </w:pPr>
+      <w:r>
+        <w:t>When i1 and i2 are swapped the distance between i1 and the element after it (the HOME) will be removed and replaced with the distance between the element at i2 and the HOME.</w:t>
+      </w:r>
+    </w:p>
+    <w:p>
+      <w:pPr>
+        <w:pStyle w:val="ListParagraph"/>
+        <w:numPr>
+          <w:ilvl w:val="1"/>
+          <w:numId w:val="4"/>
+        </w:numPr>
+      </w:pPr>
+      <w:r>
+        <w:t>When i1 and i2 are swapped the distance between i2 and the element before it (the DEPOT) will be removed and replaced with the distance between the element at i1 and the DEPOT.</w:t>
+      </w:r>
+    </w:p>
+    <w:p>
+      <w:r>
+        <w:br w:type="page"/>
+      </w:r>
+    </w:p>
+    <w:p/>
     <w:tbl>
       <w:tblPr>
         <w:tblStyle w:val="TableGrid"/>
@@ -1202,117 +1183,120 @@
         <w:tblLook w:val="04A0" w:firstRow="1" w:lastRow="0" w:firstColumn="1" w:lastColumn="0" w:noHBand="0" w:noVBand="1"/>
       </w:tblPr>
       <w:tblGrid>
-        <w:gridCol w:w="4508"/>
-        <w:gridCol w:w="4508"/>
+        <w:gridCol w:w="4550"/>
+        <w:gridCol w:w="4466"/>
       </w:tblGrid>
       <w:tr>
         <w:tc>
           <w:tcPr>
-            <w:tcW w:w="4508" w:type="dxa"/>
+            <w:tcW w:w="9016" w:type="dxa"/>
+            <w:gridSpan w:val="2"/>
+            <w:shd w:val="clear" w:color="auto" w:fill="4472C4" w:themeFill="accent1"/>
           </w:tcPr>
           <w:p>
             <w:pPr>
-              <w:rPr>
-                <w:highlight w:val="yellow"/>
+              <w:jc w:val="center"/>
+              <w:rPr>
+                <w:b/>
+                <w:bCs/>
+                <w:noProof/>
               </w:rPr>
             </w:pPr>
             <w:r>
               <w:rPr>
-                <w:noProof/>
-              </w:rPr>
-              <w:drawing>
-                <wp:inline distT="0" distB="0" distL="0" distR="0" wp14:anchorId="0C18945B" wp14:editId="330C1624">
-                  <wp:extent cx="2711744" cy="2748998"/>
-                  <wp:effectExtent l="0" t="0" r="0" b="0"/>
-                  <wp:docPr id="1" name="Picture 1"/>
-                  <wp:cNvGraphicFramePr>
-                    <a:graphicFrameLocks xmlns:a="http://schemas.openxmlformats.org/drawingml/2006/main" noChangeAspect="1"/>
-                  </wp:cNvGraphicFramePr>
-                  <a:graphic xmlns:a="http://schemas.openxmlformats.org/drawingml/2006/main">
-                    <a:graphicData uri="http://schemas.openxmlformats.org/drawingml/2006/picture">
-                      <pic:pic xmlns:pic="http://schemas.openxmlformats.org/drawingml/2006/picture">
-                        <pic:nvPicPr>
-                          <pic:cNvPr id="1" name=""/>
-                          <pic:cNvPicPr/>
-                        </pic:nvPicPr>
-                        <pic:blipFill>
-                          <a:blip r:embed="rId9"/>
-                          <a:stretch>
-                            <a:fillRect/>
-                          </a:stretch>
-                        </pic:blipFill>
-                        <pic:spPr>
-                          <a:xfrm>
-                            <a:off x="0" y="0"/>
-                            <a:ext cx="2724806" cy="2762240"/>
-                          </a:xfrm>
-                          <a:prstGeom prst="rect">
-                            <a:avLst/>
-                          </a:prstGeom>
-                        </pic:spPr>
-                      </pic:pic>
-                    </a:graphicData>
-                  </a:graphic>
-                </wp:inline>
-              </w:drawing>
+                <w:b/>
+                <w:bCs/>
+                <w:noProof/>
+              </w:rPr>
+              <w:t>Diagrams</w:t>
+            </w:r>
+          </w:p>
+        </w:tc>
+      </w:tr>
+      <w:tr>
+        <w:tc>
+          <w:tcPr>
+            <w:tcW w:w="4550" w:type="dxa"/>
+            <w:shd w:val="clear" w:color="auto" w:fill="B4C6E7" w:themeFill="accent1" w:themeFillTint="66"/>
+          </w:tcPr>
+          <w:p>
+            <w:pPr>
+              <w:jc w:val="center"/>
+            </w:pPr>
+            <w:r>
+              <w:t>2 Adjacent Nodes</w:t>
             </w:r>
           </w:p>
         </w:tc>
         <w:tc>
           <w:tcPr>
-            <w:tcW w:w="4508" w:type="dxa"/>
+            <w:tcW w:w="4466" w:type="dxa"/>
+            <w:shd w:val="clear" w:color="auto" w:fill="B4C6E7" w:themeFill="accent1" w:themeFillTint="66"/>
           </w:tcPr>
           <w:p>
-            <w:r>
-              <w:t>Pictured to the left:</w:t>
+            <w:pPr>
+              <w:jc w:val="center"/>
+            </w:pPr>
+            <w:r>
+              <w:t>Last and First Nodes</w:t>
             </w:r>
           </w:p>
-          <w:p>
-            <w:r>
-              <w:t xml:space="preserve">If you </w:t>
-            </w:r>
-            <w:r>
-              <w:t xml:space="preserve">are swapping the first and the last element then you must first remove the cost of i1 to the element before it and i1 to the element after it (home), and the cost of i2 to the element after it and i2 to the element before it (depot). You then </w:t>
-            </w:r>
-            <w:r>
-              <w:t xml:space="preserve">swap ‘i1’ and ‘i2’ </w:t>
-            </w:r>
-            <w:r>
-              <w:t xml:space="preserve">into the same calculations </w:t>
-            </w:r>
-            <w:r>
-              <w:t>and add those new edges back on.</w:t>
-            </w:r>
-          </w:p>
-          <w:p/>
-          <w:p>
-            <w:r>
-              <w:t xml:space="preserve">If you are swapping any other 2 elements simply remove the cost </w:t>
-            </w:r>
-            <w:r>
-              <w:t>o</w:t>
-            </w:r>
-            <w:r>
-              <w:t xml:space="preserve">f i1 and the </w:t>
-            </w:r>
-            <w:proofErr w:type="gramStart"/>
-            <w:r>
-              <w:t xml:space="preserve">element </w:t>
-            </w:r>
-            <w:r>
-              <w:t xml:space="preserve"> before</w:t>
-            </w:r>
-            <w:proofErr w:type="gramEnd"/>
-            <w:r>
-              <w:t xml:space="preserve"> it (checking if it’s the depot) and the cost of i2 and the element after it (checking if it’s the home). Then same as before you swap ‘i1’ and ‘i2’ you then swap ‘i1’ and ‘i2’ into the same calculations and add those new edges back on.</w:t>
-            </w:r>
-          </w:p>
+        </w:tc>
+      </w:tr>
+      <w:tr>
+        <w:tc>
+          <w:tcPr>
+            <w:tcW w:w="4550" w:type="dxa"/>
+          </w:tcPr>
           <w:p>
             <w:pPr>
-              <w:rPr>
-                <w:highlight w:val="yellow"/>
-              </w:rPr>
+              <w:jc w:val="center"/>
             </w:pPr>
+            <w:r>
+              <w:object w:dxaOrig="14775" w:dyaOrig="10425" w14:anchorId="53DB5082">
+                <v:shapetype id="_x0000_t75" coordsize="21600,21600" o:spt="75" o:preferrelative="t" path="m@4@5l@4@11@9@11@9@5xe" filled="f" stroked="f">
+                  <v:stroke joinstyle="miter"/>
+                  <v:formulas>
+                    <v:f eqn="if lineDrawn pixelLineWidth 0"/>
+                    <v:f eqn="sum @0 1 0"/>
+                    <v:f eqn="sum 0 0 @1"/>
+                    <v:f eqn="prod @2 1 2"/>
+                    <v:f eqn="prod @3 21600 pixelWidth"/>
+                    <v:f eqn="prod @3 21600 pixelHeight"/>
+                    <v:f eqn="sum @0 0 1"/>
+                    <v:f eqn="prod @6 1 2"/>
+                    <v:f eqn="prod @7 21600 pixelWidth"/>
+                    <v:f eqn="sum @8 21600 0"/>
+                    <v:f eqn="prod @7 21600 pixelHeight"/>
+                    <v:f eqn="sum @10 21600 0"/>
+                  </v:formulas>
+                  <v:path o:extrusionok="f" gradientshapeok="t" o:connecttype="rect"/>
+                  <o:lock v:ext="edit" aspectratio="t"/>
+                </v:shapetype>
+                <v:shape id="_x0000_i1025" type="#_x0000_t75" style="width:190.65pt;height:134.8pt" o:ole="">
+                  <v:imagedata r:id="rId9" o:title=""/>
+                </v:shape>
+                <o:OLEObject Type="Embed" ProgID="PBrush" ShapeID="_x0000_i1025" DrawAspect="Content" ObjectID="_1649091414" r:id="rId10"/>
+              </w:object>
+            </w:r>
+          </w:p>
+        </w:tc>
+        <w:tc>
+          <w:tcPr>
+            <w:tcW w:w="4466" w:type="dxa"/>
+          </w:tcPr>
+          <w:p>
+            <w:pPr>
+              <w:jc w:val="center"/>
+            </w:pPr>
+            <w:r>
+              <w:object w:dxaOrig="14865" w:dyaOrig="10665" w14:anchorId="27E9B378">
+                <v:shape id="_x0000_i1026" type="#_x0000_t75" style="width:186.05pt;height:133.05pt" o:ole="">
+                  <v:imagedata r:id="rId11" o:title=""/>
+                </v:shape>
+                <o:OLEObject Type="Embed" ProgID="PBrush" ShapeID="_x0000_i1026" DrawAspect="Content" ObjectID="_1649091415" r:id="rId12"/>
+              </w:object>
+            </w:r>
           </w:p>
         </w:tc>
       </w:tr>
@@ -1332,15 +1316,7 @@
         <w:t xml:space="preserve">Example swaps with solution </w:t>
       </w:r>
       <w:r>
-        <w:t>S=[L</w:t>
-      </w:r>
-      <w:proofErr w:type="gramStart"/>
-      <w:r>
-        <w:t>1,L</w:t>
-      </w:r>
-      <w:proofErr w:type="gramEnd"/>
-      <w:r>
-        <w:t>2,L3,L4,L5,L6]</w:t>
+        <w:t>S=[L1,L2,L3,L4,L5,L6]</w:t>
       </w:r>
     </w:p>
     <w:p>
@@ -1352,15 +1328,7 @@
         </w:numPr>
       </w:pPr>
       <w:r>
-        <w:t>Swap(L</w:t>
-      </w:r>
-      <w:proofErr w:type="gramStart"/>
-      <w:r>
-        <w:t>1,L</w:t>
-      </w:r>
-      <w:proofErr w:type="gramEnd"/>
-      <w:r>
-        <w:t>2)</w:t>
+        <w:t>Swap(L1,L2)</w:t>
       </w:r>
     </w:p>
     <w:p>
@@ -1378,25 +1346,10 @@
         <w:rPr>
           <w:vertAlign w:val="subscript"/>
         </w:rPr>
-        <w:t>i+</w:t>
-      </w:r>
-      <w:proofErr w:type="gramStart"/>
-      <w:r>
-        <w:rPr>
-          <w:vertAlign w:val="subscript"/>
-        </w:rPr>
-        <w:t>1</w:t>
-      </w:r>
-      <w:r>
-        <w:t>)=</w:t>
-      </w:r>
-      <w:proofErr w:type="gramEnd"/>
-      <w:r>
-        <w:t>f(</w:t>
-      </w:r>
-      <w:proofErr w:type="spellStart"/>
-      <w:r>
-        <w:t>s</w:t>
+        <w:t>i+1</w:t>
+      </w:r>
+      <w:r>
+        <w:t>)=f(s</w:t>
       </w:r>
       <w:r>
         <w:rPr>
@@ -1404,7 +1357,6 @@
         </w:rPr>
         <w:t>i</w:t>
       </w:r>
-      <w:proofErr w:type="spellEnd"/>
       <w:r>
         <w:t>)</w:t>
       </w:r>
@@ -1430,15 +1382,7 @@
         <w:t>si+1</w:t>
       </w:r>
       <w:r>
-        <w:t>)-=C(L</w:t>
-      </w:r>
-      <w:proofErr w:type="gramStart"/>
-      <w:r>
-        <w:t>1,Depot</w:t>
-      </w:r>
-      <w:proofErr w:type="gramEnd"/>
-      <w:r>
-        <w:t>)</w:t>
+        <w:t>)-=C(L1,Depot)</w:t>
       </w:r>
       <w:r>
         <w:t>+</w:t>
@@ -1465,80 +1409,46 @@
         <w:rPr>
           <w:vertAlign w:val="subscript"/>
         </w:rPr>
-        <w:t>si+</w:t>
-      </w:r>
-      <w:proofErr w:type="gramStart"/>
+        <w:t>si+1</w:t>
+      </w:r>
+      <w:r>
+        <w:t>)+=C(L2,Depot)+C(L1,L3)</w:t>
+      </w:r>
+      <w:r>
+        <w:t>;</w:t>
+      </w:r>
+    </w:p>
+    <w:p>
+      <w:pPr>
+        <w:pStyle w:val="ListParagraph"/>
+        <w:numPr>
+          <w:ilvl w:val="0"/>
+          <w:numId w:val="4"/>
+        </w:numPr>
+      </w:pPr>
+      <w:r>
+        <w:t>Swap(L3,L4)</w:t>
+      </w:r>
+    </w:p>
+    <w:p>
+      <w:pPr>
+        <w:pStyle w:val="ListParagraph"/>
+        <w:numPr>
+          <w:ilvl w:val="1"/>
+          <w:numId w:val="4"/>
+        </w:numPr>
+      </w:pPr>
+      <w:r>
+        <w:t>f(s</w:t>
+      </w:r>
       <w:r>
         <w:rPr>
           <w:vertAlign w:val="subscript"/>
         </w:rPr>
-        <w:t>1</w:t>
-      </w:r>
-      <w:r>
-        <w:t>)+</w:t>
-      </w:r>
-      <w:proofErr w:type="gramEnd"/>
-      <w:r>
-        <w:t>=C(L2,Depot)+C(L1,L3)</w:t>
-      </w:r>
-      <w:r>
-        <w:t>;</w:t>
-      </w:r>
-    </w:p>
-    <w:p>
-      <w:pPr>
-        <w:pStyle w:val="ListParagraph"/>
-        <w:numPr>
-          <w:ilvl w:val="0"/>
-          <w:numId w:val="4"/>
-        </w:numPr>
-      </w:pPr>
-      <w:r>
-        <w:t>Swap(L</w:t>
-      </w:r>
-      <w:proofErr w:type="gramStart"/>
-      <w:r>
-        <w:t>3,L</w:t>
-      </w:r>
-      <w:proofErr w:type="gramEnd"/>
-      <w:r>
-        <w:t>4)</w:t>
-      </w:r>
-    </w:p>
-    <w:p>
-      <w:pPr>
-        <w:pStyle w:val="ListParagraph"/>
-        <w:numPr>
-          <w:ilvl w:val="1"/>
-          <w:numId w:val="4"/>
-        </w:numPr>
-      </w:pPr>
-      <w:r>
-        <w:t>f(s</w:t>
-      </w:r>
-      <w:r>
-        <w:rPr>
-          <w:vertAlign w:val="subscript"/>
-        </w:rPr>
-        <w:t>i+</w:t>
-      </w:r>
-      <w:proofErr w:type="gramStart"/>
-      <w:r>
-        <w:rPr>
-          <w:vertAlign w:val="subscript"/>
-        </w:rPr>
-        <w:t>1</w:t>
-      </w:r>
-      <w:r>
-        <w:t>)=</w:t>
-      </w:r>
-      <w:proofErr w:type="gramEnd"/>
-      <w:r>
-        <w:t>f(</w:t>
-      </w:r>
-      <w:proofErr w:type="spellStart"/>
-      <w:r>
-        <w:t>s</w:t>
+        <w:t>i+1</w:t>
+      </w:r>
+      <w:r>
+        <w:t>)=f(s</w:t>
       </w:r>
       <w:r>
         <w:rPr>
@@ -1546,7 +1456,6 @@
         </w:rPr>
         <w:t>i</w:t>
       </w:r>
-      <w:proofErr w:type="spellEnd"/>
       <w:r>
         <w:t>);</w:t>
       </w:r>
@@ -1569,15 +1478,7 @@
         <w:t>si+1</w:t>
       </w:r>
       <w:r>
-        <w:t>)-=C(L</w:t>
-      </w:r>
-      <w:proofErr w:type="gramStart"/>
-      <w:r>
-        <w:t>2,L</w:t>
-      </w:r>
-      <w:proofErr w:type="gramEnd"/>
-      <w:r>
-        <w:t>3)+C(L4,L5);</w:t>
+        <w:t>)-=C(L2,L3)+C(L4,L5);</w:t>
       </w:r>
     </w:p>
     <w:p>
@@ -1595,77 +1496,43 @@
         <w:rPr>
           <w:vertAlign w:val="subscript"/>
         </w:rPr>
-        <w:t>si+</w:t>
-      </w:r>
-      <w:proofErr w:type="gramStart"/>
+        <w:t>si+1</w:t>
+      </w:r>
+      <w:r>
+        <w:t>)+=C(L2,L4)+C(L3,L5);</w:t>
+      </w:r>
+    </w:p>
+    <w:p>
+      <w:pPr>
+        <w:pStyle w:val="ListParagraph"/>
+        <w:numPr>
+          <w:ilvl w:val="0"/>
+          <w:numId w:val="4"/>
+        </w:numPr>
+      </w:pPr>
+      <w:r>
+        <w:t>Swap(L6,L1)</w:t>
+      </w:r>
+    </w:p>
+    <w:p>
+      <w:pPr>
+        <w:pStyle w:val="ListParagraph"/>
+        <w:numPr>
+          <w:ilvl w:val="1"/>
+          <w:numId w:val="4"/>
+        </w:numPr>
+      </w:pPr>
+      <w:r>
+        <w:t>f(s</w:t>
+      </w:r>
       <w:r>
         <w:rPr>
           <w:vertAlign w:val="subscript"/>
         </w:rPr>
-        <w:t>1</w:t>
-      </w:r>
-      <w:r>
-        <w:t>)+</w:t>
-      </w:r>
-      <w:proofErr w:type="gramEnd"/>
-      <w:r>
-        <w:t>=C(L2,L4)+C(L3,L5);</w:t>
-      </w:r>
-    </w:p>
-    <w:p>
-      <w:pPr>
-        <w:pStyle w:val="ListParagraph"/>
-        <w:numPr>
-          <w:ilvl w:val="0"/>
-          <w:numId w:val="4"/>
-        </w:numPr>
-      </w:pPr>
-      <w:r>
-        <w:t>Swap(L</w:t>
-      </w:r>
-      <w:proofErr w:type="gramStart"/>
-      <w:r>
-        <w:t>6,L</w:t>
-      </w:r>
-      <w:proofErr w:type="gramEnd"/>
-      <w:r>
-        <w:t>1)</w:t>
-      </w:r>
-    </w:p>
-    <w:p>
-      <w:pPr>
-        <w:pStyle w:val="ListParagraph"/>
-        <w:numPr>
-          <w:ilvl w:val="1"/>
-          <w:numId w:val="4"/>
-        </w:numPr>
-      </w:pPr>
-      <w:r>
-        <w:t>f(s</w:t>
-      </w:r>
-      <w:r>
-        <w:rPr>
-          <w:vertAlign w:val="subscript"/>
-        </w:rPr>
-        <w:t>i+</w:t>
-      </w:r>
-      <w:proofErr w:type="gramStart"/>
-      <w:r>
-        <w:rPr>
-          <w:vertAlign w:val="subscript"/>
-        </w:rPr>
-        <w:t>1</w:t>
-      </w:r>
-      <w:r>
-        <w:t>)=</w:t>
-      </w:r>
-      <w:proofErr w:type="gramEnd"/>
-      <w:r>
-        <w:t>f(</w:t>
-      </w:r>
-      <w:proofErr w:type="spellStart"/>
-      <w:r>
-        <w:t>s</w:t>
+        <w:t>i+1</w:t>
+      </w:r>
+      <w:r>
+        <w:t>)=f(s</w:t>
       </w:r>
       <w:r>
         <w:rPr>
@@ -1673,7 +1540,6 @@
         </w:rPr>
         <w:t>i</w:t>
       </w:r>
-      <w:proofErr w:type="spellEnd"/>
       <w:r>
         <w:t>);</w:t>
       </w:r>
@@ -1699,15 +1565,7 @@
         <w:t>)-=</w:t>
       </w:r>
       <w:r>
-        <w:t>C(L</w:t>
-      </w:r>
-      <w:proofErr w:type="gramStart"/>
-      <w:r>
-        <w:t>1,Depot</w:t>
-      </w:r>
-      <w:proofErr w:type="gramEnd"/>
-      <w:r>
-        <w:t>)+(L1,L2)+(L6,Home)+(L6,L5);</w:t>
+        <w:t>C(L1,Depot)+(L1,L2)+(L6,Home)+(L6,L5);</w:t>
       </w:r>
     </w:p>
     <w:p>
@@ -1725,21 +1583,10 @@
         <w:rPr>
           <w:vertAlign w:val="subscript"/>
         </w:rPr>
-        <w:t>si+</w:t>
-      </w:r>
-      <w:proofErr w:type="gramStart"/>
-      <w:r>
-        <w:rPr>
-          <w:vertAlign w:val="subscript"/>
-        </w:rPr>
-        <w:t>1</w:t>
-      </w:r>
-      <w:r>
-        <w:t>)+</w:t>
-      </w:r>
-      <w:proofErr w:type="gramEnd"/>
-      <w:r>
-        <w:t>=C(L6,Depot)+(L6,L2)+(L1,Home)+(L1,L5);</w:t>
+        <w:t>si+1</w:t>
+      </w:r>
+      <w:r>
+        <w:t>)+=C(L6,Depot)+(L6,L2)+(L1,Home)+(L1,L5);</w:t>
       </w:r>
     </w:p>
     <w:p/>
@@ -1849,23 +1696,7 @@
         <w:t>heuristic,</w:t>
       </w:r>
       <w:r>
-        <w:t xml:space="preserve"> it uses the average score of each heuristic as the probability of picking that heuristic, and if a heuristic isn’t a buffer it is given the default probability of 1. The buffer is an </w:t>
-      </w:r>
-      <w:proofErr w:type="spellStart"/>
-      <w:r>
-        <w:t>ArrayList</w:t>
-      </w:r>
-      <w:proofErr w:type="spellEnd"/>
-      <w:r>
-        <w:t xml:space="preserve"> being used as a queue- when a score has been updated it is added to the </w:t>
-      </w:r>
-      <w:proofErr w:type="spellStart"/>
-      <w:r>
-        <w:t>ArrayList</w:t>
-      </w:r>
-      <w:proofErr w:type="spellEnd"/>
-      <w:r>
-        <w:t xml:space="preserve"> and if it’s size is now greater than n, it pops the element from the back (first in first out).</w:t>
+        <w:t xml:space="preserve"> it uses the average score of each heuristic as the probability of picking that heuristic, and if a heuristic isn’t a buffer it is given the default probability of 1. The buffer is an ArrayList being used as a queue- when a score has been updated it is added to the ArrayList and if it’s size is now greater than n, it pops the element from the back (first in first out).</w:t>
       </w:r>
       <w:r>
         <w:br/>
@@ -1920,13 +1751,156 @@
         <w:t xml:space="preserve"> I accept it by copying the candidate to the current.</w:t>
       </w:r>
     </w:p>
-    <w:p>
-      <w:bookmarkStart w:id="6" w:name="_GoBack"/>
-      <w:bookmarkEnd w:id="6"/>
-    </w:p>
     <w:p/>
+    <w:p/>
+    <w:p/>
+    <w:p>
+      <w:r>
+        <w:br w:type="page"/>
+      </w:r>
+    </w:p>
+    <w:p>
+      <w:r>
+        <w:lastRenderedPageBreak/>
+        <w:t>Statistical Analysis</w:t>
+      </w:r>
+    </w:p>
+    <w:p/>
+    <w:p/>
+    <w:p>
+      <w:r>
+        <w:br w:type="page"/>
+      </w:r>
+    </w:p>
+    <w:p>
+      <w:r>
+        <w:lastRenderedPageBreak/>
+        <w:t>Conclusion</w:t>
+      </w:r>
+    </w:p>
+    <w:p/>
+    <w:p>
+      <w:pPr>
+        <w:pStyle w:val="ListParagraph"/>
+        <w:numPr>
+          <w:ilvl w:val="0"/>
+          <w:numId w:val="5"/>
+        </w:numPr>
+      </w:pPr>
+      <w:r>
+        <w:t>Explanation of comparison and hence which one is better</w:t>
+      </w:r>
+    </w:p>
+    <w:p>
+      <w:pPr>
+        <w:pStyle w:val="ListParagraph"/>
+        <w:numPr>
+          <w:ilvl w:val="0"/>
+          <w:numId w:val="5"/>
+        </w:numPr>
+      </w:pPr>
+      <w:r>
+        <w:t>Conclusions that can be made</w:t>
+      </w:r>
+    </w:p>
+    <w:p>
+      <w:pPr>
+        <w:pStyle w:val="ListParagraph"/>
+        <w:numPr>
+          <w:ilvl w:val="1"/>
+          <w:numId w:val="5"/>
+        </w:numPr>
+      </w:pPr>
+      <w:r>
+        <w:t>i.e. mine works worse on smaller instances but better on larger ones</w:t>
+      </w:r>
+    </w:p>
+    <w:p>
+      <w:pPr>
+        <w:pStyle w:val="ListParagraph"/>
+        <w:numPr>
+          <w:ilvl w:val="0"/>
+          <w:numId w:val="5"/>
+        </w:numPr>
+      </w:pPr>
+      <w:r>
+        <w:t>Changes made:</w:t>
+      </w:r>
+    </w:p>
+    <w:p>
+      <w:pPr>
+        <w:pStyle w:val="ListParagraph"/>
+        <w:numPr>
+          <w:ilvl w:val="1"/>
+          <w:numId w:val="5"/>
+        </w:numPr>
+      </w:pPr>
+      <w:r>
+        <w:t>i.e. doing 15 tests instead of 11 due to producing same values meaning the statistical analysis couldn’t generate an accurate p-value</w:t>
+      </w:r>
+    </w:p>
+    <w:p>
+      <w:pPr>
+        <w:pStyle w:val="ListParagraph"/>
+        <w:numPr>
+          <w:ilvl w:val="0"/>
+          <w:numId w:val="5"/>
+        </w:numPr>
+      </w:pPr>
+      <w:r>
+        <w:t>Statistical Analysis:</w:t>
+      </w:r>
+    </w:p>
+    <w:p>
+      <w:pPr>
+        <w:pStyle w:val="ListParagraph"/>
+        <w:numPr>
+          <w:ilvl w:val="1"/>
+          <w:numId w:val="5"/>
+        </w:numPr>
+      </w:pPr>
+      <w:r>
+        <w:t>What approach did I use and why?</w:t>
+      </w:r>
+    </w:p>
+    <w:p>
+      <w:pPr>
+        <w:pStyle w:val="ListParagraph"/>
+        <w:numPr>
+          <w:ilvl w:val="2"/>
+          <w:numId w:val="5"/>
+        </w:numPr>
+      </w:pPr>
+      <w:r>
+        <w:t>including the parameters i.e. the significance value of 0.05</w:t>
+      </w:r>
+    </w:p>
+    <w:p>
+      <w:pPr>
+        <w:pStyle w:val="ListParagraph"/>
+        <w:numPr>
+          <w:ilvl w:val="1"/>
+          <w:numId w:val="5"/>
+        </w:numPr>
+      </w:pPr>
+      <w:r>
+        <w:t>Which ones are significantly different and why do I think that</w:t>
+      </w:r>
+    </w:p>
+    <w:p>
+      <w:pPr>
+        <w:pStyle w:val="ListParagraph"/>
+        <w:numPr>
+          <w:ilvl w:val="1"/>
+          <w:numId w:val="5"/>
+        </w:numPr>
+      </w:pPr>
+      <w:r>
+        <w:t>What do these results mean</w:t>
+      </w:r>
+    </w:p>
     <w:sectPr>
-      <w:headerReference w:type="default" r:id="rId10"/>
+      <w:headerReference w:type="default" r:id="rId13"/>
       <w:pgSz w:w="11906" w:h="16838"/>
       <w:pgMar w:top="1440" w:right="1440" w:bottom="1440" w:left="1440" w:header="708" w:footer="708" w:gutter="0"/>
       <w:cols w:space="708"/>
@@ -2349,6 +2323,118 @@
     </w:lvl>
   </w:abstractNum>
   <w:abstractNum w:abstractNumId="3" w15:restartNumberingAfterBreak="0">
+    <w:nsid w:val="50133F53"/>
+    <w:multiLevelType w:val="hybridMultilevel"/>
+    <w:tmpl w:val="0FA0D8C8"/>
+    <w:lvl w:ilvl="0" w:tplc="9A2AE934">
+      <w:numFmt w:val="bullet"/>
+      <w:lvlText w:val=""/>
+      <w:lvlJc w:val="left"/>
+      <w:pPr>
+        <w:ind w:left="720" w:hanging="360"/>
+      </w:pPr>
+      <w:rPr>
+        <w:rFonts w:ascii="Symbol" w:eastAsiaTheme="minorHAnsi" w:hAnsi="Symbol" w:cstheme="minorBidi" w:hint="default"/>
+      </w:rPr>
+    </w:lvl>
+    <w:lvl w:ilvl="1" w:tplc="08090003">
+      <w:start w:val="1"/>
+      <w:numFmt w:val="bullet"/>
+      <w:lvlText w:val="o"/>
+      <w:lvlJc w:val="left"/>
+      <w:pPr>
+        <w:ind w:left="1440" w:hanging="360"/>
+      </w:pPr>
+      <w:rPr>
+        <w:rFonts w:ascii="Courier New" w:hAnsi="Courier New" w:cs="Courier New" w:hint="default"/>
+      </w:rPr>
+    </w:lvl>
+    <w:lvl w:ilvl="2" w:tplc="08090005">
+      <w:start w:val="1"/>
+      <w:numFmt w:val="bullet"/>
+      <w:lvlText w:val=""/>
+      <w:lvlJc w:val="left"/>
+      <w:pPr>
+        <w:ind w:left="2160" w:hanging="360"/>
+      </w:pPr>
+      <w:rPr>
+        <w:rFonts w:ascii="Wingdings" w:hAnsi="Wingdings" w:cs="Wingdings" w:hint="default"/>
+      </w:rPr>
+    </w:lvl>
+    <w:lvl w:ilvl="3" w:tplc="08090001" w:tentative="1">
+      <w:start w:val="1"/>
+      <w:numFmt w:val="bullet"/>
+      <w:lvlText w:val=""/>
+      <w:lvlJc w:val="left"/>
+      <w:pPr>
+        <w:ind w:left="2880" w:hanging="360"/>
+      </w:pPr>
+      <w:rPr>
+        <w:rFonts w:ascii="Symbol" w:hAnsi="Symbol" w:cs="Symbol" w:hint="default"/>
+      </w:rPr>
+    </w:lvl>
+    <w:lvl w:ilvl="4" w:tplc="08090003" w:tentative="1">
+      <w:start w:val="1"/>
+      <w:numFmt w:val="bullet"/>
+      <w:lvlText w:val="o"/>
+      <w:lvlJc w:val="left"/>
+      <w:pPr>
+        <w:ind w:left="3600" w:hanging="360"/>
+      </w:pPr>
+      <w:rPr>
+        <w:rFonts w:ascii="Courier New" w:hAnsi="Courier New" w:cs="Courier New" w:hint="default"/>
+      </w:rPr>
+    </w:lvl>
+    <w:lvl w:ilvl="5" w:tplc="08090005" w:tentative="1">
+      <w:start w:val="1"/>
+      <w:numFmt w:val="bullet"/>
+      <w:lvlText w:val=""/>
+      <w:lvlJc w:val="left"/>
+      <w:pPr>
+        <w:ind w:left="4320" w:hanging="360"/>
+      </w:pPr>
+      <w:rPr>
+        <w:rFonts w:ascii="Wingdings" w:hAnsi="Wingdings" w:cs="Wingdings" w:hint="default"/>
+      </w:rPr>
+    </w:lvl>
+    <w:lvl w:ilvl="6" w:tplc="08090001" w:tentative="1">
+      <w:start w:val="1"/>
+      <w:numFmt w:val="bullet"/>
+      <w:lvlText w:val=""/>
+      <w:lvlJc w:val="left"/>
+      <w:pPr>
+        <w:ind w:left="5040" w:hanging="360"/>
+      </w:pPr>
+      <w:rPr>
+        <w:rFonts w:ascii="Symbol" w:hAnsi="Symbol" w:cs="Symbol" w:hint="default"/>
+      </w:rPr>
+    </w:lvl>
+    <w:lvl w:ilvl="7" w:tplc="08090003" w:tentative="1">
+      <w:start w:val="1"/>
+      <w:numFmt w:val="bullet"/>
+      <w:lvlText w:val="o"/>
+      <w:lvlJc w:val="left"/>
+      <w:pPr>
+        <w:ind w:left="5760" w:hanging="360"/>
+      </w:pPr>
+      <w:rPr>
+        <w:rFonts w:ascii="Courier New" w:hAnsi="Courier New" w:cs="Courier New" w:hint="default"/>
+      </w:rPr>
+    </w:lvl>
+    <w:lvl w:ilvl="8" w:tplc="08090005" w:tentative="1">
+      <w:start w:val="1"/>
+      <w:numFmt w:val="bullet"/>
+      <w:lvlText w:val=""/>
+      <w:lvlJc w:val="left"/>
+      <w:pPr>
+        <w:ind w:left="6480" w:hanging="360"/>
+      </w:pPr>
+      <w:rPr>
+        <w:rFonts w:ascii="Wingdings" w:hAnsi="Wingdings" w:cs="Wingdings" w:hint="default"/>
+      </w:rPr>
+    </w:lvl>
+  </w:abstractNum>
+  <w:abstractNum w:abstractNumId="4" w15:restartNumberingAfterBreak="0">
     <w:nsid w:val="68294214"/>
     <w:multiLevelType w:val="hybridMultilevel"/>
     <w:tmpl w:val="FEBE5B48"/>
@@ -2464,13 +2550,16 @@
     <w:abstractNumId w:val="2"/>
   </w:num>
   <w:num w:numId="2">
-    <w:abstractNumId w:val="3"/>
+    <w:abstractNumId w:val="4"/>
   </w:num>
   <w:num w:numId="3">
     <w:abstractNumId w:val="1"/>
   </w:num>
   <w:num w:numId="4">
     <w:abstractNumId w:val="0"/>
+  </w:num>
+  <w:num w:numId="5">
+    <w:abstractNumId w:val="3"/>
   </w:num>
 </w:numbering>
 </file>

</xml_diff>